<commit_message>
se edita el documento de word dejando a la vista los objetivos especificos que creo serviran para seguir con lo planteado en la idea principal
</commit_message>
<xml_diff>
--- a/proyecto/Desarrollo de aplicativo web.docx
+++ b/proyecto/Desarrollo de aplicativo web.docx
@@ -1,6 +1,6 @@
 
 <file path=word/document.xml><?xml version="1.0" encoding="utf-8"?>
-<w:document xmlns:wpc="http://schemas.microsoft.com/office/word/2010/wordprocessingCanvas" xmlns:cx="http://schemas.microsoft.com/office/drawing/2014/chartex" xmlns:cx1="http://schemas.microsoft.com/office/drawing/2015/9/8/chartex" xmlns:cx2="http://schemas.microsoft.com/office/drawing/2015/10/21/chartex" xmlns:cx3="http://schemas.microsoft.com/office/drawing/2016/5/9/chartex" xmlns:cx4="http://schemas.microsoft.com/office/drawing/2016/5/10/chartex" xmlns:cx5="http://schemas.microsoft.com/office/drawing/2016/5/11/chartex" xmlns:cx6="http://schemas.microsoft.com/office/drawing/2016/5/12/chartex" xmlns:cx7="http://schemas.microsoft.com/office/drawing/2016/5/13/chartex" xmlns:cx8="http://schemas.microsoft.com/office/drawing/2016/5/14/chartex" xmlns:mc="http://schemas.openxmlformats.org/markup-compatibility/2006" xmlns:aink="http://schemas.microsoft.com/office/drawing/2016/ink" xmlns:am3d="http://schemas.microsoft.com/office/drawing/2017/model3d" xmlns:o="urn:schemas-microsoft-com:office:office" xmlns:r="http://schemas.openxmlformats.org/officeDocument/2006/relationships" xmlns:m="http://schemas.openxmlformats.org/officeDocument/2006/math" xmlns:v="urn:schemas-microsoft-com:vml" xmlns:wp14="http://schemas.microsoft.com/office/word/2010/wordprocessingDrawing" xmlns:wp="http://schemas.openxmlformats.org/drawingml/2006/wordprocessingDrawing" xmlns:w10="urn:schemas-microsoft-com:office:word" xmlns:w="http://schemas.openxmlformats.org/wordprocessingml/2006/main" xmlns:w14="http://schemas.microsoft.com/office/word/2010/wordml" xmlns:w15="http://schemas.microsoft.com/office/word/2012/wordml" xmlns:w16cid="http://schemas.microsoft.com/office/word/2016/wordml/cid" xmlns:w16se="http://schemas.microsoft.com/office/word/2015/wordml/symex" xmlns:wpg="http://schemas.microsoft.com/office/word/2010/wordprocessingGroup" xmlns:wpi="http://schemas.microsoft.com/office/word/2010/wordprocessingInk" xmlns:wne="http://schemas.microsoft.com/office/word/2006/wordml" xmlns:wps="http://schemas.microsoft.com/office/word/2010/wordprocessingShape" mc:Ignorable="w14 w15 w16se w16cid wp14">
+<w:document xmlns:wpc="http://schemas.microsoft.com/office/word/2010/wordprocessingCanvas" xmlns:cx="http://schemas.microsoft.com/office/drawing/2014/chartex" xmlns:cx1="http://schemas.microsoft.com/office/drawing/2015/9/8/chartex" xmlns:cx2="http://schemas.microsoft.com/office/drawing/2015/10/21/chartex" xmlns:cx3="http://schemas.microsoft.com/office/drawing/2016/5/9/chartex" xmlns:cx4="http://schemas.microsoft.com/office/drawing/2016/5/10/chartex" xmlns:cx5="http://schemas.microsoft.com/office/drawing/2016/5/11/chartex" xmlns:cx6="http://schemas.microsoft.com/office/drawing/2016/5/12/chartex" xmlns:cx7="http://schemas.microsoft.com/office/drawing/2016/5/13/chartex" xmlns:cx8="http://schemas.microsoft.com/office/drawing/2016/5/14/chartex" xmlns:mc="http://schemas.openxmlformats.org/markup-compatibility/2006" xmlns:aink="http://schemas.microsoft.com/office/drawing/2016/ink" xmlns:am3d="http://schemas.microsoft.com/office/drawing/2017/model3d" xmlns:o="urn:schemas-microsoft-com:office:office" xmlns:r="http://schemas.openxmlformats.org/officeDocument/2006/relationships" xmlns:m="http://schemas.openxmlformats.org/officeDocument/2006/math" xmlns:v="urn:schemas-microsoft-com:vml" xmlns:wp14="http://schemas.microsoft.com/office/word/2010/wordprocessingDrawing" xmlns:wp="http://schemas.openxmlformats.org/drawingml/2006/wordprocessingDrawing" xmlns:w10="urn:schemas-microsoft-com:office:word" xmlns:w="http://schemas.openxmlformats.org/wordprocessingml/2006/main" xmlns:w14="http://schemas.microsoft.com/office/word/2010/wordml" xmlns:w15="http://schemas.microsoft.com/office/word/2012/wordml" xmlns:w16cex="http://schemas.microsoft.com/office/word/2018/wordml/cex" xmlns:w16cid="http://schemas.microsoft.com/office/word/2016/wordml/cid" xmlns:w16="http://schemas.microsoft.com/office/word/2018/wordml" xmlns:w16sdtdh="http://schemas.microsoft.com/office/word/2020/wordml/sdtdatahash" xmlns:w16se="http://schemas.microsoft.com/office/word/2015/wordml/symex" xmlns:wpg="http://schemas.microsoft.com/office/word/2010/wordprocessingGroup" xmlns:wpi="http://schemas.microsoft.com/office/word/2010/wordprocessingInk" xmlns:wne="http://schemas.microsoft.com/office/word/2006/wordml" xmlns:wps="http://schemas.microsoft.com/office/word/2010/wordprocessingShape" mc:Ignorable="w14 w15 w16se w16cid w16 w16cex w16sdtdh wp14">
   <w:body>
     <w:p>
       <w:pPr>
@@ -24,6 +24,16 @@
     </w:p>
     <w:p>
       <w:pPr>
+        <w:rPr>
+          <w:rFonts w:ascii="Arial" w:hAnsi="Arial" w:cs="Arial"/>
+          <w:b/>
+          <w:sz w:val="24"/>
+          <w:szCs w:val="24"/>
+        </w:rPr>
+      </w:pPr>
+    </w:p>
+    <w:p>
+      <w:pPr>
         <w:jc w:val="center"/>
         <w:rPr>
           <w:rFonts w:ascii="Arial" w:hAnsi="Arial" w:cs="Arial"/>
@@ -54,6 +64,15 @@
           <w:szCs w:val="24"/>
         </w:rPr>
       </w:pPr>
+      <w:r>
+        <w:rPr>
+          <w:rFonts w:ascii="Arial" w:hAnsi="Arial" w:cs="Arial"/>
+          <w:b/>
+          <w:sz w:val="24"/>
+          <w:szCs w:val="24"/>
+        </w:rPr>
+        <w:t>Integrantes:</w:t>
+      </w:r>
     </w:p>
     <w:p>
       <w:pPr>
@@ -65,6 +84,15 @@
           <w:szCs w:val="24"/>
         </w:rPr>
       </w:pPr>
+      <w:r>
+        <w:rPr>
+          <w:rFonts w:ascii="Arial" w:hAnsi="Arial" w:cs="Arial"/>
+          <w:b/>
+          <w:sz w:val="24"/>
+          <w:szCs w:val="24"/>
+        </w:rPr>
+        <w:t>Jorge Jahir Mora Triana</w:t>
+      </w:r>
     </w:p>
     <w:p>
       <w:pPr>
@@ -83,7 +111,34 @@
           <w:sz w:val="24"/>
           <w:szCs w:val="24"/>
         </w:rPr>
-        <w:t>Integrantes:</w:t>
+        <w:t xml:space="preserve">José </w:t>
+      </w:r>
+      <w:r>
+        <w:rPr>
+          <w:rFonts w:ascii="Arial" w:hAnsi="Arial" w:cs="Arial"/>
+          <w:b/>
+          <w:sz w:val="24"/>
+          <w:szCs w:val="24"/>
+        </w:rPr>
+        <w:t xml:space="preserve">J. </w:t>
+      </w:r>
+      <w:r>
+        <w:rPr>
+          <w:rFonts w:ascii="Arial" w:hAnsi="Arial" w:cs="Arial"/>
+          <w:b/>
+          <w:sz w:val="24"/>
+          <w:szCs w:val="24"/>
+        </w:rPr>
+        <w:t>Bohórquez</w:t>
+      </w:r>
+      <w:r>
+        <w:rPr>
+          <w:rFonts w:ascii="Arial" w:hAnsi="Arial" w:cs="Arial"/>
+          <w:b/>
+          <w:sz w:val="24"/>
+          <w:szCs w:val="24"/>
+        </w:rPr>
+        <w:t xml:space="preserve"> D.</w:t>
       </w:r>
     </w:p>
     <w:p>
@@ -103,7 +158,27 @@
           <w:sz w:val="24"/>
           <w:szCs w:val="24"/>
         </w:rPr>
-        <w:t>Jorge Jahir Mora Triana</w:t>
+        <w:t xml:space="preserve">Luis Alberto </w:t>
+      </w:r>
+      <w:proofErr w:type="spellStart"/>
+      <w:r>
+        <w:rPr>
+          <w:rFonts w:ascii="Arial" w:hAnsi="Arial" w:cs="Arial"/>
+          <w:b/>
+          <w:sz w:val="24"/>
+          <w:szCs w:val="24"/>
+        </w:rPr>
+        <w:t>Rodriguez</w:t>
+      </w:r>
+      <w:proofErr w:type="spellEnd"/>
+      <w:r>
+        <w:rPr>
+          <w:rFonts w:ascii="Arial" w:hAnsi="Arial" w:cs="Arial"/>
+          <w:b/>
+          <w:sz w:val="24"/>
+          <w:szCs w:val="24"/>
+        </w:rPr>
+        <w:t xml:space="preserve"> Rodríguez</w:t>
       </w:r>
     </w:p>
     <w:p>
@@ -128,6 +203,26 @@
     </w:p>
     <w:p>
       <w:pPr>
+        <w:rPr>
+          <w:rFonts w:ascii="Arial" w:hAnsi="Arial" w:cs="Arial"/>
+          <w:b/>
+          <w:sz w:val="24"/>
+          <w:szCs w:val="24"/>
+        </w:rPr>
+      </w:pPr>
+    </w:p>
+    <w:p>
+      <w:pPr>
+        <w:rPr>
+          <w:rFonts w:ascii="Arial" w:hAnsi="Arial" w:cs="Arial"/>
+          <w:b/>
+          <w:sz w:val="24"/>
+          <w:szCs w:val="24"/>
+        </w:rPr>
+      </w:pPr>
+    </w:p>
+    <w:p>
+      <w:pPr>
         <w:jc w:val="center"/>
         <w:rPr>
           <w:rFonts w:ascii="Arial" w:hAnsi="Arial" w:cs="Arial"/>
@@ -136,15 +231,6 @@
           <w:szCs w:val="24"/>
         </w:rPr>
       </w:pPr>
-      <w:r>
-        <w:rPr>
-          <w:rFonts w:ascii="Arial" w:hAnsi="Arial" w:cs="Arial"/>
-          <w:b/>
-          <w:sz w:val="24"/>
-          <w:szCs w:val="24"/>
-        </w:rPr>
-        <w:t>José Julio Bohórquez</w:t>
-      </w:r>
     </w:p>
     <w:p>
       <w:pPr>
@@ -163,7 +249,7 @@
           <w:sz w:val="24"/>
           <w:szCs w:val="24"/>
         </w:rPr>
-        <w:t>Luis Alberto Rodriguez Rodríguez</w:t>
+        <w:t>SENA</w:t>
       </w:r>
     </w:p>
     <w:p>
@@ -176,6 +262,33 @@
           <w:szCs w:val="24"/>
         </w:rPr>
       </w:pPr>
+      <w:r>
+        <w:rPr>
+          <w:rFonts w:ascii="Arial" w:hAnsi="Arial" w:cs="Arial"/>
+          <w:b/>
+          <w:sz w:val="24"/>
+          <w:szCs w:val="24"/>
+        </w:rPr>
+        <w:t>Centro de materiales y ensayos</w:t>
+      </w:r>
+      <w:r>
+        <w:rPr>
+          <w:rFonts w:ascii="Arial" w:hAnsi="Arial" w:cs="Arial"/>
+          <w:b/>
+          <w:sz w:val="24"/>
+          <w:szCs w:val="24"/>
+        </w:rPr>
+        <w:t xml:space="preserve"> </w:t>
+      </w:r>
+      <w:r>
+        <w:rPr>
+          <w:rFonts w:ascii="Arial" w:hAnsi="Arial" w:cs="Arial"/>
+          <w:b/>
+          <w:sz w:val="24"/>
+          <w:szCs w:val="24"/>
+        </w:rPr>
+        <w:t>Sub sede Álamos</w:t>
+      </w:r>
     </w:p>
     <w:p>
       <w:pPr>
@@ -187,6 +300,45 @@
           <w:szCs w:val="24"/>
         </w:rPr>
       </w:pPr>
+      <w:r>
+        <w:rPr>
+          <w:rFonts w:ascii="Arial" w:hAnsi="Arial" w:cs="Arial"/>
+          <w:b/>
+          <w:sz w:val="24"/>
+          <w:szCs w:val="24"/>
+        </w:rPr>
+        <w:t>Jornada nocturna</w:t>
+      </w:r>
+    </w:p>
+    <w:p>
+      <w:pPr>
+        <w:rPr>
+          <w:rFonts w:ascii="Arial" w:hAnsi="Arial" w:cs="Arial"/>
+          <w:b/>
+          <w:sz w:val="24"/>
+          <w:szCs w:val="24"/>
+        </w:rPr>
+      </w:pPr>
+    </w:p>
+    <w:p>
+      <w:pPr>
+        <w:rPr>
+          <w:rFonts w:ascii="Arial" w:hAnsi="Arial" w:cs="Arial"/>
+          <w:b/>
+          <w:sz w:val="24"/>
+          <w:szCs w:val="24"/>
+        </w:rPr>
+      </w:pPr>
+    </w:p>
+    <w:p>
+      <w:pPr>
+        <w:rPr>
+          <w:rFonts w:ascii="Arial" w:hAnsi="Arial" w:cs="Arial"/>
+          <w:b/>
+          <w:sz w:val="24"/>
+          <w:szCs w:val="24"/>
+        </w:rPr>
+      </w:pPr>
     </w:p>
     <w:p>
       <w:pPr>
@@ -198,6 +350,15 @@
           <w:szCs w:val="24"/>
         </w:rPr>
       </w:pPr>
+      <w:r>
+        <w:rPr>
+          <w:rFonts w:ascii="Arial" w:hAnsi="Arial" w:cs="Arial"/>
+          <w:b/>
+          <w:sz w:val="24"/>
+          <w:szCs w:val="24"/>
+        </w:rPr>
+        <w:t xml:space="preserve">Proyecto formativo de sustentación </w:t>
+      </w:r>
     </w:p>
     <w:p>
       <w:pPr>
@@ -220,15 +381,6 @@
           <w:szCs w:val="24"/>
         </w:rPr>
       </w:pPr>
-      <w:r>
-        <w:rPr>
-          <w:rFonts w:ascii="Arial" w:hAnsi="Arial" w:cs="Arial"/>
-          <w:b/>
-          <w:sz w:val="24"/>
-          <w:szCs w:val="24"/>
-        </w:rPr>
-        <w:t>SENA</w:t>
-      </w:r>
     </w:p>
     <w:p>
       <w:pPr>
@@ -254,16 +406,6 @@
     </w:p>
     <w:p>
       <w:pPr>
-        <w:rPr>
-          <w:rFonts w:ascii="Arial" w:hAnsi="Arial" w:cs="Arial"/>
-          <w:b/>
-          <w:sz w:val="24"/>
-          <w:szCs w:val="24"/>
-        </w:rPr>
-      </w:pPr>
-    </w:p>
-    <w:p>
-      <w:pPr>
         <w:jc w:val="center"/>
         <w:rPr>
           <w:rFonts w:ascii="Arial" w:hAnsi="Arial" w:cs="Arial"/>
@@ -272,15 +414,6 @@
           <w:szCs w:val="24"/>
         </w:rPr>
       </w:pPr>
-      <w:r>
-        <w:rPr>
-          <w:rFonts w:ascii="Arial" w:hAnsi="Arial" w:cs="Arial"/>
-          <w:b/>
-          <w:sz w:val="24"/>
-          <w:szCs w:val="24"/>
-        </w:rPr>
-        <w:t xml:space="preserve">Proyecto formativo de sustentación </w:t>
-      </w:r>
     </w:p>
     <w:p>
       <w:pPr>
@@ -292,61 +425,6 @@
           <w:szCs w:val="24"/>
         </w:rPr>
       </w:pPr>
-    </w:p>
-    <w:p>
-      <w:pPr>
-        <w:jc w:val="center"/>
-        <w:rPr>
-          <w:rFonts w:ascii="Arial" w:hAnsi="Arial" w:cs="Arial"/>
-          <w:b/>
-          <w:sz w:val="24"/>
-          <w:szCs w:val="24"/>
-        </w:rPr>
-      </w:pPr>
-    </w:p>
-    <w:p>
-      <w:pPr>
-        <w:jc w:val="center"/>
-        <w:rPr>
-          <w:rFonts w:ascii="Arial" w:hAnsi="Arial" w:cs="Arial"/>
-          <w:b/>
-          <w:sz w:val="24"/>
-          <w:szCs w:val="24"/>
-        </w:rPr>
-      </w:pPr>
-    </w:p>
-    <w:p>
-      <w:pPr>
-        <w:jc w:val="center"/>
-        <w:rPr>
-          <w:rFonts w:ascii="Arial" w:hAnsi="Arial" w:cs="Arial"/>
-          <w:b/>
-          <w:sz w:val="24"/>
-          <w:szCs w:val="24"/>
-        </w:rPr>
-      </w:pPr>
-    </w:p>
-    <w:p>
-      <w:pPr>
-        <w:jc w:val="center"/>
-        <w:rPr>
-          <w:rFonts w:ascii="Arial" w:hAnsi="Arial" w:cs="Arial"/>
-          <w:b/>
-          <w:sz w:val="24"/>
-          <w:szCs w:val="24"/>
-        </w:rPr>
-      </w:pPr>
-    </w:p>
-    <w:p>
-      <w:pPr>
-        <w:jc w:val="center"/>
-        <w:rPr>
-          <w:rFonts w:ascii="Arial" w:hAnsi="Arial" w:cs="Arial"/>
-          <w:b/>
-          <w:sz w:val="24"/>
-          <w:szCs w:val="24"/>
-        </w:rPr>
-      </w:pPr>
       <w:r>
         <w:rPr>
           <w:rFonts w:ascii="Arial" w:hAnsi="Arial" w:cs="Arial"/>
@@ -356,28 +434,15 @@
         </w:rPr>
         <w:t>Programación de software</w:t>
       </w:r>
-    </w:p>
-    <w:p>
-      <w:pPr>
-        <w:jc w:val="center"/>
-        <w:rPr>
-          <w:rFonts w:ascii="Arial" w:hAnsi="Arial" w:cs="Arial"/>
-          <w:b/>
-          <w:sz w:val="24"/>
-          <w:szCs w:val="24"/>
-        </w:rPr>
-      </w:pPr>
-    </w:p>
-    <w:p>
-      <w:pPr>
-        <w:jc w:val="center"/>
-        <w:rPr>
-          <w:rFonts w:ascii="Arial" w:hAnsi="Arial" w:cs="Arial"/>
-          <w:b/>
-          <w:sz w:val="24"/>
-          <w:szCs w:val="24"/>
-        </w:rPr>
-      </w:pPr>
+      <w:r>
+        <w:rPr>
+          <w:rFonts w:ascii="Arial" w:hAnsi="Arial" w:cs="Arial"/>
+          <w:b/>
+          <w:sz w:val="24"/>
+          <w:szCs w:val="24"/>
+        </w:rPr>
+        <w:t xml:space="preserve"> </w:t>
+      </w:r>
       <w:r>
         <w:rPr>
           <w:rFonts w:ascii="Arial" w:hAnsi="Arial" w:cs="Arial"/>
@@ -397,6 +462,25 @@
           <w:szCs w:val="24"/>
         </w:rPr>
       </w:pPr>
+    </w:p>
+    <w:p>
+      <w:pPr>
+        <w:rPr>
+          <w:rFonts w:ascii="Arial" w:hAnsi="Arial" w:cs="Arial"/>
+          <w:b/>
+          <w:sz w:val="24"/>
+          <w:szCs w:val="24"/>
+        </w:rPr>
+      </w:pPr>
+      <w:r>
+        <w:rPr>
+          <w:rFonts w:ascii="Arial" w:hAnsi="Arial" w:cs="Arial"/>
+          <w:b/>
+          <w:sz w:val="24"/>
+          <w:szCs w:val="24"/>
+        </w:rPr>
+        <w:br w:type="page"/>
+      </w:r>
     </w:p>
     <w:p>
       <w:pPr>
@@ -426,41 +510,198 @@
           <w:szCs w:val="24"/>
         </w:rPr>
       </w:pPr>
-    </w:p>
-    <w:p>
-      <w:pPr>
-        <w:rPr>
-          <w:rFonts w:ascii="Arial" w:hAnsi="Arial" w:cs="Arial"/>
-          <w:sz w:val="24"/>
-          <w:szCs w:val="24"/>
-        </w:rPr>
-      </w:pPr>
-      <w:r>
-        <w:rPr>
-          <w:rFonts w:ascii="Arial" w:hAnsi="Arial" w:cs="Arial"/>
-          <w:sz w:val="24"/>
-          <w:szCs w:val="24"/>
-        </w:rPr>
-        <w:t>Desarrollar un aplicativo web que sirva como mediador para pequeños, medianos y grandes agricultores, sacando sus productos al mercado y aumentar la producción de manera sostenible.</w:t>
-      </w:r>
-    </w:p>
-    <w:p>
-      <w:pPr>
-        <w:rPr>
-          <w:rFonts w:ascii="Arial" w:hAnsi="Arial" w:cs="Arial"/>
-          <w:sz w:val="24"/>
-          <w:szCs w:val="24"/>
-        </w:rPr>
-      </w:pPr>
-    </w:p>
-    <w:p>
-      <w:pPr>
-        <w:rPr>
-          <w:rFonts w:ascii="Arial" w:hAnsi="Arial" w:cs="Arial"/>
-          <w:sz w:val="24"/>
-          <w:szCs w:val="24"/>
-        </w:rPr>
-      </w:pPr>
+      <w:r>
+        <w:rPr>
+          <w:rFonts w:ascii="Arial" w:hAnsi="Arial" w:cs="Arial"/>
+          <w:sz w:val="24"/>
+          <w:szCs w:val="24"/>
+        </w:rPr>
+        <w:t xml:space="preserve">Desarrollar un aplicativo web que </w:t>
+      </w:r>
+      <w:r>
+        <w:rPr>
+          <w:rFonts w:ascii="Arial" w:hAnsi="Arial" w:cs="Arial"/>
+          <w:sz w:val="24"/>
+          <w:szCs w:val="24"/>
+        </w:rPr>
+        <w:t>funcione</w:t>
+      </w:r>
+      <w:r>
+        <w:rPr>
+          <w:rFonts w:ascii="Arial" w:hAnsi="Arial" w:cs="Arial"/>
+          <w:sz w:val="24"/>
+          <w:szCs w:val="24"/>
+        </w:rPr>
+        <w:t xml:space="preserve"> como mediador</w:t>
+      </w:r>
+      <w:r>
+        <w:rPr>
+          <w:rFonts w:ascii="Arial" w:hAnsi="Arial" w:cs="Arial"/>
+          <w:sz w:val="24"/>
+          <w:szCs w:val="24"/>
+        </w:rPr>
+        <w:t xml:space="preserve"> o enlace</w:t>
+      </w:r>
+      <w:r>
+        <w:rPr>
+          <w:rFonts w:ascii="Arial" w:hAnsi="Arial" w:cs="Arial"/>
+          <w:sz w:val="24"/>
+          <w:szCs w:val="24"/>
+        </w:rPr>
+        <w:t xml:space="preserve"> </w:t>
+      </w:r>
+      <w:r>
+        <w:rPr>
+          <w:rFonts w:ascii="Arial" w:hAnsi="Arial" w:cs="Arial"/>
+          <w:sz w:val="24"/>
+          <w:szCs w:val="24"/>
+        </w:rPr>
+        <w:t>a</w:t>
+      </w:r>
+      <w:r>
+        <w:rPr>
+          <w:rFonts w:ascii="Arial" w:hAnsi="Arial" w:cs="Arial"/>
+          <w:sz w:val="24"/>
+          <w:szCs w:val="24"/>
+        </w:rPr>
+        <w:t xml:space="preserve"> pequeños, medianos y grandes </w:t>
+      </w:r>
+      <w:r>
+        <w:rPr>
+          <w:rFonts w:ascii="Arial" w:hAnsi="Arial" w:cs="Arial"/>
+          <w:sz w:val="24"/>
+          <w:szCs w:val="24"/>
+        </w:rPr>
+        <w:t>agricultores,</w:t>
+      </w:r>
+      <w:r>
+        <w:rPr>
+          <w:rFonts w:ascii="Arial" w:hAnsi="Arial" w:cs="Arial"/>
+          <w:sz w:val="24"/>
+          <w:szCs w:val="24"/>
+        </w:rPr>
+        <w:t xml:space="preserve"> ayudando </w:t>
+      </w:r>
+      <w:r>
+        <w:rPr>
+          <w:rFonts w:ascii="Arial" w:hAnsi="Arial" w:cs="Arial"/>
+          <w:sz w:val="24"/>
+          <w:szCs w:val="24"/>
+        </w:rPr>
+        <w:t>o facilitando la</w:t>
+      </w:r>
+      <w:r>
+        <w:rPr>
+          <w:rFonts w:ascii="Arial" w:hAnsi="Arial" w:cs="Arial"/>
+          <w:sz w:val="24"/>
+          <w:szCs w:val="24"/>
+        </w:rPr>
+        <w:t xml:space="preserve"> sa</w:t>
+      </w:r>
+      <w:r>
+        <w:rPr>
+          <w:rFonts w:ascii="Arial" w:hAnsi="Arial" w:cs="Arial"/>
+          <w:sz w:val="24"/>
+          <w:szCs w:val="24"/>
+        </w:rPr>
+        <w:t>lida de</w:t>
+      </w:r>
+      <w:r>
+        <w:rPr>
+          <w:rFonts w:ascii="Arial" w:hAnsi="Arial" w:cs="Arial"/>
+          <w:sz w:val="24"/>
+          <w:szCs w:val="24"/>
+        </w:rPr>
+        <w:t xml:space="preserve"> sus productos al mercado </w:t>
+      </w:r>
+      <w:r>
+        <w:rPr>
+          <w:rFonts w:ascii="Arial" w:hAnsi="Arial" w:cs="Arial"/>
+          <w:sz w:val="24"/>
+          <w:szCs w:val="24"/>
+        </w:rPr>
+        <w:t xml:space="preserve">nacional </w:t>
+      </w:r>
+      <w:r>
+        <w:rPr>
+          <w:rFonts w:ascii="Arial" w:hAnsi="Arial" w:cs="Arial"/>
+          <w:sz w:val="24"/>
+          <w:szCs w:val="24"/>
+        </w:rPr>
+        <w:t>o tal vez internacional, para</w:t>
+      </w:r>
+      <w:r>
+        <w:rPr>
+          <w:rFonts w:ascii="Arial" w:hAnsi="Arial" w:cs="Arial"/>
+          <w:sz w:val="24"/>
+          <w:szCs w:val="24"/>
+        </w:rPr>
+        <w:t xml:space="preserve"> aumentar la</w:t>
+      </w:r>
+      <w:r>
+        <w:rPr>
+          <w:rFonts w:ascii="Arial" w:hAnsi="Arial" w:cs="Arial"/>
+          <w:sz w:val="24"/>
+          <w:szCs w:val="24"/>
+        </w:rPr>
+        <w:t xml:space="preserve"> </w:t>
+      </w:r>
+      <w:r>
+        <w:rPr>
+          <w:rFonts w:ascii="Arial" w:hAnsi="Arial" w:cs="Arial"/>
+          <w:sz w:val="24"/>
+          <w:szCs w:val="24"/>
+        </w:rPr>
+        <w:t>venta,</w:t>
+      </w:r>
+      <w:r>
+        <w:rPr>
+          <w:rFonts w:ascii="Arial" w:hAnsi="Arial" w:cs="Arial"/>
+          <w:sz w:val="24"/>
+          <w:szCs w:val="24"/>
+        </w:rPr>
+        <w:t xml:space="preserve"> producción</w:t>
+      </w:r>
+      <w:r>
+        <w:rPr>
+          <w:rFonts w:ascii="Arial" w:hAnsi="Arial" w:cs="Arial"/>
+          <w:sz w:val="24"/>
+          <w:szCs w:val="24"/>
+        </w:rPr>
+        <w:t xml:space="preserve"> y cosecha</w:t>
+      </w:r>
+      <w:r>
+        <w:rPr>
+          <w:rFonts w:ascii="Arial" w:hAnsi="Arial" w:cs="Arial"/>
+          <w:sz w:val="24"/>
+          <w:szCs w:val="24"/>
+        </w:rPr>
+        <w:t xml:space="preserve"> de manera sostenible</w:t>
+      </w:r>
+      <w:r>
+        <w:rPr>
+          <w:rFonts w:ascii="Arial" w:hAnsi="Arial" w:cs="Arial"/>
+          <w:sz w:val="24"/>
+          <w:szCs w:val="24"/>
+        </w:rPr>
+        <w:t>,</w:t>
+      </w:r>
+      <w:r>
+        <w:rPr>
+          <w:rFonts w:ascii="Arial" w:hAnsi="Arial" w:cs="Arial"/>
+          <w:sz w:val="24"/>
+          <w:szCs w:val="24"/>
+        </w:rPr>
+        <w:t xml:space="preserve"> consecuente con todo lo que conlleva la producción de la materia prima</w:t>
+      </w:r>
+      <w:r>
+        <w:rPr>
+          <w:rFonts w:ascii="Arial" w:hAnsi="Arial" w:cs="Arial"/>
+          <w:sz w:val="24"/>
+          <w:szCs w:val="24"/>
+        </w:rPr>
+        <w:t xml:space="preserve">, insumos y demás factores que pasan los agricultores </w:t>
+      </w:r>
     </w:p>
     <w:p>
       <w:pPr>
@@ -500,23 +741,886 @@
           <w:szCs w:val="24"/>
         </w:rPr>
       </w:pPr>
+      <w:r>
+        <w:rPr>
+          <w:rFonts w:ascii="Arial" w:hAnsi="Arial" w:cs="Arial"/>
+          <w:b/>
+          <w:sz w:val="24"/>
+          <w:szCs w:val="24"/>
+        </w:rPr>
+        <w:tab/>
+      </w:r>
+      <w:r>
+        <w:rPr>
+          <w:rFonts w:ascii="Arial" w:hAnsi="Arial" w:cs="Arial"/>
+          <w:bCs/>
+          <w:sz w:val="24"/>
+          <w:szCs w:val="24"/>
+        </w:rPr>
+        <w:t xml:space="preserve">El aplicativo debe </w:t>
+      </w:r>
+      <w:r>
+        <w:rPr>
+          <w:rFonts w:ascii="Arial" w:hAnsi="Arial" w:cs="Arial"/>
+          <w:bCs/>
+          <w:sz w:val="24"/>
+          <w:szCs w:val="24"/>
+        </w:rPr>
+        <w:t>ser atractivo y fácil de usar para los usuarios finales</w:t>
+      </w:r>
+    </w:p>
+    <w:p>
+      <w:pPr>
+        <w:ind w:left="705"/>
+        <w:rPr>
+          <w:rFonts w:ascii="Arial" w:hAnsi="Arial" w:cs="Arial"/>
+          <w:bCs/>
+          <w:sz w:val="24"/>
+          <w:szCs w:val="24"/>
+        </w:rPr>
+      </w:pPr>
+      <w:r>
+        <w:rPr>
+          <w:rFonts w:ascii="Arial" w:hAnsi="Arial" w:cs="Arial"/>
+          <w:bCs/>
+          <w:sz w:val="24"/>
+          <w:szCs w:val="24"/>
+        </w:rPr>
+        <w:t xml:space="preserve">El aplicativo debe contar con un stock de lo que tiene el agricultor </w:t>
+      </w:r>
+      <w:r>
+        <w:rPr>
+          <w:rFonts w:ascii="Arial" w:hAnsi="Arial" w:cs="Arial"/>
+          <w:bCs/>
+          <w:sz w:val="24"/>
+          <w:szCs w:val="24"/>
+        </w:rPr>
+        <w:t xml:space="preserve">en </w:t>
+      </w:r>
+      <w:r>
+        <w:rPr>
+          <w:rFonts w:ascii="Arial" w:hAnsi="Arial" w:cs="Arial"/>
+          <w:bCs/>
+          <w:sz w:val="24"/>
+          <w:szCs w:val="24"/>
+        </w:rPr>
+        <w:t>(producción lista o en el punto)</w:t>
+      </w:r>
+    </w:p>
+    <w:p>
+      <w:pPr>
+        <w:ind w:left="705"/>
+        <w:rPr>
+          <w:rFonts w:ascii="Arial" w:hAnsi="Arial" w:cs="Arial"/>
+          <w:bCs/>
+          <w:sz w:val="24"/>
+          <w:szCs w:val="24"/>
+        </w:rPr>
+      </w:pPr>
+      <w:r>
+        <w:rPr>
+          <w:rFonts w:ascii="Arial" w:hAnsi="Arial" w:cs="Arial"/>
+          <w:bCs/>
+          <w:sz w:val="24"/>
+          <w:szCs w:val="24"/>
+        </w:rPr>
+        <w:t>El aplicativo debe contar con</w:t>
+      </w:r>
+      <w:r>
+        <w:rPr>
+          <w:rFonts w:ascii="Arial" w:hAnsi="Arial" w:cs="Arial"/>
+          <w:bCs/>
+          <w:sz w:val="24"/>
+          <w:szCs w:val="24"/>
+        </w:rPr>
+        <w:t xml:space="preserve"> una pagina para que los productores autogestionen su </w:t>
+      </w:r>
+      <w:proofErr w:type="gramStart"/>
+      <w:r>
+        <w:rPr>
+          <w:rFonts w:ascii="Arial" w:hAnsi="Arial" w:cs="Arial"/>
+          <w:bCs/>
+          <w:sz w:val="24"/>
+          <w:szCs w:val="24"/>
+        </w:rPr>
+        <w:t>stock ,</w:t>
+      </w:r>
+      <w:proofErr w:type="gramEnd"/>
+      <w:r>
+        <w:rPr>
+          <w:rFonts w:ascii="Arial" w:hAnsi="Arial" w:cs="Arial"/>
+          <w:bCs/>
+          <w:sz w:val="24"/>
+          <w:szCs w:val="24"/>
+        </w:rPr>
+        <w:t xml:space="preserve"> para que ellos mismos pongan que hay en cosecha, cuanto hay en cosecha , valor y demás datos importantes (autogestión para crear un producto)</w:t>
+      </w:r>
+    </w:p>
+    <w:p>
+      <w:pPr>
+        <w:ind w:left="705"/>
+        <w:rPr>
+          <w:rFonts w:ascii="Arial" w:hAnsi="Arial" w:cs="Arial"/>
+          <w:bCs/>
+          <w:sz w:val="24"/>
+          <w:szCs w:val="24"/>
+        </w:rPr>
+      </w:pPr>
+      <w:r>
+        <w:rPr>
+          <w:rFonts w:ascii="Arial" w:hAnsi="Arial" w:cs="Arial"/>
+          <w:bCs/>
+          <w:sz w:val="24"/>
+          <w:szCs w:val="24"/>
+        </w:rPr>
+        <w:t>El aplicativo debe contar con</w:t>
+      </w:r>
+      <w:r>
+        <w:rPr>
+          <w:rFonts w:ascii="Arial" w:hAnsi="Arial" w:cs="Arial"/>
+          <w:bCs/>
+          <w:sz w:val="24"/>
+          <w:szCs w:val="24"/>
+        </w:rPr>
+        <w:t xml:space="preserve"> un apartado para que el </w:t>
+      </w:r>
+      <w:r>
+        <w:rPr>
+          <w:rFonts w:ascii="Arial" w:hAnsi="Arial" w:cs="Arial"/>
+          <w:bCs/>
+          <w:sz w:val="24"/>
+          <w:szCs w:val="24"/>
+        </w:rPr>
+        <w:t>productor vero</w:t>
+      </w:r>
+      <w:r>
+        <w:rPr>
+          <w:rFonts w:ascii="Arial" w:hAnsi="Arial" w:cs="Arial"/>
+          <w:bCs/>
+          <w:sz w:val="24"/>
+          <w:szCs w:val="24"/>
+        </w:rPr>
+        <w:t xml:space="preserve"> sus ganancias y pueda disponer de </w:t>
+      </w:r>
+      <w:r>
+        <w:rPr>
+          <w:rFonts w:ascii="Arial" w:hAnsi="Arial" w:cs="Arial"/>
+          <w:bCs/>
+          <w:sz w:val="24"/>
+          <w:szCs w:val="24"/>
+        </w:rPr>
+        <w:t>ellas,</w:t>
+      </w:r>
+      <w:r>
+        <w:rPr>
+          <w:rFonts w:ascii="Arial" w:hAnsi="Arial" w:cs="Arial"/>
+          <w:bCs/>
+          <w:sz w:val="24"/>
+          <w:szCs w:val="24"/>
+        </w:rPr>
+        <w:t xml:space="preserve"> pueda ver los </w:t>
+      </w:r>
+      <w:r>
+        <w:rPr>
+          <w:rFonts w:ascii="Arial" w:hAnsi="Arial" w:cs="Arial"/>
+          <w:bCs/>
+          <w:sz w:val="24"/>
+          <w:szCs w:val="24"/>
+        </w:rPr>
+        <w:t>movimientos,</w:t>
+      </w:r>
+      <w:r>
+        <w:rPr>
+          <w:rFonts w:ascii="Arial" w:hAnsi="Arial" w:cs="Arial"/>
+          <w:bCs/>
+          <w:sz w:val="24"/>
+          <w:szCs w:val="24"/>
+        </w:rPr>
+        <w:t xml:space="preserve"> ventas por </w:t>
+      </w:r>
+      <w:r>
+        <w:rPr>
+          <w:rFonts w:ascii="Arial" w:hAnsi="Arial" w:cs="Arial"/>
+          <w:bCs/>
+          <w:sz w:val="24"/>
+          <w:szCs w:val="24"/>
+        </w:rPr>
+        <w:t>fecha,</w:t>
+      </w:r>
+      <w:r>
+        <w:rPr>
+          <w:rFonts w:ascii="Arial" w:hAnsi="Arial" w:cs="Arial"/>
+          <w:bCs/>
+          <w:sz w:val="24"/>
+          <w:szCs w:val="24"/>
+        </w:rPr>
+        <w:t xml:space="preserve"> </w:t>
+      </w:r>
+      <w:r>
+        <w:rPr>
+          <w:rFonts w:ascii="Arial" w:hAnsi="Arial" w:cs="Arial"/>
+          <w:bCs/>
+          <w:sz w:val="24"/>
+          <w:szCs w:val="24"/>
+        </w:rPr>
+        <w:t>tiempo, mes, año, semana, valores devengados, valores retirados, etc.</w:t>
+      </w:r>
+    </w:p>
+    <w:p>
+      <w:pPr>
+        <w:ind w:left="705"/>
+        <w:rPr>
+          <w:rFonts w:ascii="Arial" w:hAnsi="Arial" w:cs="Arial"/>
+          <w:bCs/>
+          <w:sz w:val="24"/>
+          <w:szCs w:val="24"/>
+        </w:rPr>
+      </w:pPr>
+      <w:r>
+        <w:rPr>
+          <w:rFonts w:ascii="Arial" w:hAnsi="Arial" w:cs="Arial"/>
+          <w:bCs/>
+          <w:sz w:val="24"/>
+          <w:szCs w:val="24"/>
+        </w:rPr>
+        <w:t>El aplicativo debe contar con</w:t>
+      </w:r>
+      <w:r>
+        <w:rPr>
+          <w:rFonts w:ascii="Arial" w:hAnsi="Arial" w:cs="Arial"/>
+          <w:bCs/>
+          <w:sz w:val="24"/>
+          <w:szCs w:val="24"/>
+        </w:rPr>
+        <w:t xml:space="preserve"> una pagina de inicio o ayuda para que los usuarios finales puedan aprender por medio de ayudas audiovisuales (video tutoriales) el como se usa el aplicativo, que beneficios tienen y como pueden operar </w:t>
+      </w:r>
+    </w:p>
+    <w:p>
+      <w:pPr>
+        <w:ind w:left="705"/>
+        <w:rPr>
+          <w:rFonts w:ascii="Arial" w:hAnsi="Arial" w:cs="Arial"/>
+          <w:bCs/>
+          <w:sz w:val="24"/>
+          <w:szCs w:val="24"/>
+        </w:rPr>
+      </w:pPr>
+      <w:r>
+        <w:rPr>
+          <w:rFonts w:ascii="Arial" w:hAnsi="Arial" w:cs="Arial"/>
+          <w:bCs/>
+          <w:sz w:val="24"/>
+          <w:szCs w:val="24"/>
+        </w:rPr>
+        <w:t>El aplicativo debe contar con</w:t>
+      </w:r>
+      <w:r>
+        <w:rPr>
+          <w:rFonts w:ascii="Arial" w:hAnsi="Arial" w:cs="Arial"/>
+          <w:bCs/>
+          <w:sz w:val="24"/>
+          <w:szCs w:val="24"/>
+        </w:rPr>
+        <w:t xml:space="preserve"> una página de administración para poder revisar los datos de los usuarios registrados, poder editarlos, actualizarlos o eliminarlos de manera manual, esto con fines de análisis, administración y toma de decisiones </w:t>
+      </w:r>
+    </w:p>
+    <w:p>
+      <w:pPr>
+        <w:ind w:left="705"/>
+        <w:rPr>
+          <w:rFonts w:ascii="Arial" w:hAnsi="Arial" w:cs="Arial"/>
+          <w:bCs/>
+          <w:sz w:val="24"/>
+          <w:szCs w:val="24"/>
+        </w:rPr>
+      </w:pPr>
+      <w:r>
+        <w:rPr>
+          <w:rFonts w:ascii="Arial" w:hAnsi="Arial" w:cs="Arial"/>
+          <w:bCs/>
+          <w:sz w:val="24"/>
+          <w:szCs w:val="24"/>
+        </w:rPr>
+        <w:t>El aplicativo debe contar con</w:t>
+      </w:r>
+      <w:r>
+        <w:rPr>
+          <w:rFonts w:ascii="Arial" w:hAnsi="Arial" w:cs="Arial"/>
+          <w:bCs/>
+          <w:sz w:val="24"/>
+          <w:szCs w:val="24"/>
+        </w:rPr>
+        <w:t xml:space="preserve"> una pagina que muestre el producto </w:t>
+      </w:r>
+      <w:r>
+        <w:rPr>
+          <w:rFonts w:ascii="Arial" w:hAnsi="Arial" w:cs="Arial"/>
+          <w:bCs/>
+          <w:sz w:val="24"/>
+          <w:szCs w:val="24"/>
+        </w:rPr>
+        <w:t>disponible,</w:t>
+      </w:r>
+      <w:r>
+        <w:rPr>
+          <w:rFonts w:ascii="Arial" w:hAnsi="Arial" w:cs="Arial"/>
+          <w:bCs/>
+          <w:sz w:val="24"/>
+          <w:szCs w:val="24"/>
+        </w:rPr>
+        <w:t xml:space="preserve"> con datos exactos como valor final del producto, fecha estimada de entrega, lugar de </w:t>
+      </w:r>
+      <w:r>
+        <w:rPr>
+          <w:rFonts w:ascii="Arial" w:hAnsi="Arial" w:cs="Arial"/>
+          <w:bCs/>
+          <w:sz w:val="24"/>
+          <w:szCs w:val="24"/>
+        </w:rPr>
+        <w:t>producción,</w:t>
+      </w:r>
+      <w:r>
+        <w:rPr>
+          <w:rFonts w:ascii="Arial" w:hAnsi="Arial" w:cs="Arial"/>
+          <w:bCs/>
+          <w:sz w:val="24"/>
+          <w:szCs w:val="24"/>
+        </w:rPr>
+        <w:t xml:space="preserve"> estado del producto</w:t>
+      </w:r>
+      <w:r>
+        <w:rPr>
+          <w:rFonts w:ascii="Arial" w:hAnsi="Arial" w:cs="Arial"/>
+          <w:bCs/>
+          <w:sz w:val="24"/>
+          <w:szCs w:val="24"/>
+        </w:rPr>
+        <w:t xml:space="preserve"> y demás datos importantes para un cliente</w:t>
+      </w:r>
+    </w:p>
+    <w:p>
+      <w:pPr>
+        <w:ind w:left="705"/>
+        <w:rPr>
+          <w:rFonts w:ascii="Arial" w:hAnsi="Arial" w:cs="Arial"/>
+          <w:bCs/>
+          <w:sz w:val="24"/>
+          <w:szCs w:val="24"/>
+        </w:rPr>
+      </w:pPr>
+      <w:r>
+        <w:rPr>
+          <w:rFonts w:ascii="Arial" w:hAnsi="Arial" w:cs="Arial"/>
+          <w:bCs/>
+          <w:sz w:val="24"/>
+          <w:szCs w:val="24"/>
+        </w:rPr>
+        <w:t>El aplicativo debe contar con</w:t>
+      </w:r>
+      <w:r>
+        <w:rPr>
+          <w:rFonts w:ascii="Arial" w:hAnsi="Arial" w:cs="Arial"/>
+          <w:bCs/>
+          <w:sz w:val="24"/>
+          <w:szCs w:val="24"/>
+        </w:rPr>
+        <w:t xml:space="preserve"> un carrito de compra por si los usuarios o clientes desean adquirir varios productos y unificar todo en un solo pago</w:t>
+      </w:r>
+    </w:p>
+    <w:p>
+      <w:pPr>
+        <w:ind w:left="705"/>
+        <w:rPr>
+          <w:rFonts w:ascii="Arial" w:hAnsi="Arial" w:cs="Arial"/>
+          <w:bCs/>
+          <w:sz w:val="24"/>
+          <w:szCs w:val="24"/>
+        </w:rPr>
+      </w:pPr>
+      <w:r>
+        <w:rPr>
+          <w:rFonts w:ascii="Arial" w:hAnsi="Arial" w:cs="Arial"/>
+          <w:bCs/>
+          <w:sz w:val="24"/>
+          <w:szCs w:val="24"/>
+        </w:rPr>
+        <w:t>El aplicativo debe contar con</w:t>
+      </w:r>
+      <w:r>
+        <w:rPr>
+          <w:rFonts w:ascii="Arial" w:hAnsi="Arial" w:cs="Arial"/>
+          <w:bCs/>
+          <w:sz w:val="24"/>
+          <w:szCs w:val="24"/>
+        </w:rPr>
+        <w:t xml:space="preserve"> una pasarela de pagos que reciba todos o la gran mayoría de pagos a nivel nacional teniendo en cuenta los pros y contras que esto conlleva (mercado pago,</w:t>
+      </w:r>
+      <w:r>
+        <w:rPr>
+          <w:rFonts w:ascii="Arial" w:hAnsi="Arial" w:cs="Arial"/>
+          <w:bCs/>
+          <w:sz w:val="24"/>
+          <w:szCs w:val="24"/>
+        </w:rPr>
+        <w:t xml:space="preserve"> </w:t>
+      </w:r>
+      <w:proofErr w:type="spellStart"/>
+      <w:r>
+        <w:rPr>
+          <w:rFonts w:ascii="Arial" w:hAnsi="Arial" w:cs="Arial"/>
+          <w:bCs/>
+          <w:sz w:val="24"/>
+          <w:szCs w:val="24"/>
+        </w:rPr>
+        <w:t>nequi</w:t>
+      </w:r>
+      <w:proofErr w:type="spellEnd"/>
+      <w:r>
+        <w:rPr>
+          <w:rFonts w:ascii="Arial" w:hAnsi="Arial" w:cs="Arial"/>
+          <w:bCs/>
+          <w:sz w:val="24"/>
+          <w:szCs w:val="24"/>
+        </w:rPr>
+        <w:t>,</w:t>
+      </w:r>
+      <w:r>
+        <w:rPr>
+          <w:rFonts w:ascii="Arial" w:hAnsi="Arial" w:cs="Arial"/>
+          <w:bCs/>
+          <w:sz w:val="24"/>
+          <w:szCs w:val="24"/>
+        </w:rPr>
+        <w:t xml:space="preserve"> </w:t>
+      </w:r>
+      <w:proofErr w:type="spellStart"/>
+      <w:r>
+        <w:rPr>
+          <w:rFonts w:ascii="Arial" w:hAnsi="Arial" w:cs="Arial"/>
+          <w:bCs/>
+          <w:sz w:val="24"/>
+          <w:szCs w:val="24"/>
+        </w:rPr>
+        <w:t>daviplata</w:t>
+      </w:r>
+      <w:proofErr w:type="spellEnd"/>
+      <w:r>
+        <w:rPr>
+          <w:rFonts w:ascii="Arial" w:hAnsi="Arial" w:cs="Arial"/>
+          <w:bCs/>
+          <w:sz w:val="24"/>
+          <w:szCs w:val="24"/>
+        </w:rPr>
+        <w:t xml:space="preserve">, </w:t>
+      </w:r>
+      <w:proofErr w:type="spellStart"/>
+      <w:r>
+        <w:rPr>
+          <w:rFonts w:ascii="Arial" w:hAnsi="Arial" w:cs="Arial"/>
+          <w:bCs/>
+          <w:sz w:val="24"/>
+          <w:szCs w:val="24"/>
+        </w:rPr>
+        <w:t>movii</w:t>
+      </w:r>
+      <w:proofErr w:type="spellEnd"/>
+      <w:r>
+        <w:rPr>
+          <w:rFonts w:ascii="Arial" w:hAnsi="Arial" w:cs="Arial"/>
+          <w:bCs/>
+          <w:sz w:val="24"/>
+          <w:szCs w:val="24"/>
+        </w:rPr>
+        <w:t xml:space="preserve">, dale, </w:t>
+      </w:r>
+      <w:proofErr w:type="spellStart"/>
+      <w:proofErr w:type="gramStart"/>
+      <w:r>
+        <w:rPr>
+          <w:rFonts w:ascii="Arial" w:hAnsi="Arial" w:cs="Arial"/>
+          <w:bCs/>
+          <w:sz w:val="24"/>
+          <w:szCs w:val="24"/>
+        </w:rPr>
+        <w:lastRenderedPageBreak/>
+        <w:t>etc</w:t>
+      </w:r>
+      <w:proofErr w:type="spellEnd"/>
+      <w:r>
+        <w:rPr>
+          <w:rFonts w:ascii="Arial" w:hAnsi="Arial" w:cs="Arial"/>
+          <w:bCs/>
+          <w:sz w:val="24"/>
+          <w:szCs w:val="24"/>
+        </w:rPr>
+        <w:t>)(</w:t>
+      </w:r>
+      <w:proofErr w:type="gramEnd"/>
+      <w:r>
+        <w:rPr>
+          <w:rFonts w:ascii="Arial" w:hAnsi="Arial" w:cs="Arial"/>
+          <w:bCs/>
+          <w:sz w:val="24"/>
+          <w:szCs w:val="24"/>
+        </w:rPr>
+        <w:t>de ser necesario actuaremos como intermediarios financieros para la seguridad de  la plataforma y de los usuarios de ambos lados de la pantalla)</w:t>
+      </w:r>
+    </w:p>
+    <w:p>
+      <w:pPr>
+        <w:ind w:left="705"/>
+        <w:rPr>
+          <w:rFonts w:ascii="Arial" w:hAnsi="Arial" w:cs="Arial"/>
+          <w:bCs/>
+          <w:sz w:val="24"/>
+          <w:szCs w:val="24"/>
+        </w:rPr>
+      </w:pPr>
+      <w:r>
+        <w:rPr>
+          <w:rFonts w:ascii="Arial" w:hAnsi="Arial" w:cs="Arial"/>
+          <w:bCs/>
+          <w:sz w:val="24"/>
+          <w:szCs w:val="24"/>
+        </w:rPr>
+        <w:t>El aplicativo debe contar con</w:t>
+      </w:r>
+      <w:r>
+        <w:rPr>
+          <w:rFonts w:ascii="Arial" w:hAnsi="Arial" w:cs="Arial"/>
+          <w:bCs/>
+          <w:sz w:val="24"/>
+          <w:szCs w:val="24"/>
+        </w:rPr>
+        <w:t xml:space="preserve"> un registro para dichos pedidos realizados, pagados, con la información del método de pago y todo lo relacionado para las auditorias financieras</w:t>
+      </w:r>
+    </w:p>
+    <w:p>
+      <w:pPr>
+        <w:ind w:left="705"/>
+        <w:rPr>
+          <w:rFonts w:ascii="Arial" w:hAnsi="Arial" w:cs="Arial"/>
+          <w:bCs/>
+          <w:sz w:val="24"/>
+          <w:szCs w:val="24"/>
+        </w:rPr>
+      </w:pPr>
+      <w:r>
+        <w:rPr>
+          <w:rFonts w:ascii="Arial" w:hAnsi="Arial" w:cs="Arial"/>
+          <w:bCs/>
+          <w:sz w:val="24"/>
+          <w:szCs w:val="24"/>
+        </w:rPr>
+        <w:t>El aplicativo debe contar con</w:t>
+      </w:r>
+      <w:r>
+        <w:rPr>
+          <w:rFonts w:ascii="Arial" w:hAnsi="Arial" w:cs="Arial"/>
+          <w:bCs/>
+          <w:sz w:val="24"/>
+          <w:szCs w:val="24"/>
+        </w:rPr>
+        <w:t xml:space="preserve"> la gestión del tiquete de compra, con todos los datos que necesita el cliente según las leyes vigentes actuales en el territorio nacional para estos métodos de compra en línea</w:t>
+      </w:r>
+    </w:p>
+    <w:p>
+      <w:pPr>
+        <w:ind w:left="705"/>
+        <w:rPr>
+          <w:rFonts w:ascii="Arial" w:hAnsi="Arial" w:cs="Arial"/>
+          <w:bCs/>
+          <w:sz w:val="24"/>
+          <w:szCs w:val="24"/>
+        </w:rPr>
+      </w:pPr>
+      <w:r>
+        <w:rPr>
+          <w:rFonts w:ascii="Arial" w:hAnsi="Arial" w:cs="Arial"/>
+          <w:bCs/>
+          <w:sz w:val="24"/>
+          <w:szCs w:val="24"/>
+        </w:rPr>
+        <w:t>El aplicativo debe contar con</w:t>
+      </w:r>
+      <w:r>
+        <w:rPr>
+          <w:rFonts w:ascii="Arial" w:hAnsi="Arial" w:cs="Arial"/>
+          <w:bCs/>
+          <w:sz w:val="24"/>
+          <w:szCs w:val="24"/>
+        </w:rPr>
+        <w:t xml:space="preserve"> la disponibilidad para el usuario, en enviar el tiquete al correo o compartirlo a un contacto, almacenarlo en el dispositivo, o solo visualizarlo desde la vista de movimientos en el perfil del usuario</w:t>
+      </w:r>
+    </w:p>
+    <w:p>
+      <w:pPr>
+        <w:ind w:left="705"/>
+        <w:rPr>
+          <w:rFonts w:ascii="Arial" w:hAnsi="Arial" w:cs="Arial"/>
+          <w:bCs/>
+          <w:sz w:val="24"/>
+          <w:szCs w:val="24"/>
+        </w:rPr>
+      </w:pPr>
+      <w:r>
+        <w:rPr>
+          <w:rFonts w:ascii="Arial" w:hAnsi="Arial" w:cs="Arial"/>
+          <w:bCs/>
+          <w:sz w:val="24"/>
+          <w:szCs w:val="24"/>
+        </w:rPr>
+        <w:t>El aplicativo debe contar con</w:t>
+      </w:r>
+      <w:r>
+        <w:rPr>
+          <w:rFonts w:ascii="Arial" w:hAnsi="Arial" w:cs="Arial"/>
+          <w:bCs/>
+          <w:sz w:val="24"/>
+          <w:szCs w:val="24"/>
+        </w:rPr>
+        <w:t xml:space="preserve"> una página donde el usuario pueda actualizar sus datos </w:t>
+      </w:r>
+      <w:r>
+        <w:rPr>
+          <w:rFonts w:ascii="Arial" w:hAnsi="Arial" w:cs="Arial"/>
+          <w:bCs/>
+          <w:sz w:val="24"/>
+          <w:szCs w:val="24"/>
+        </w:rPr>
+        <w:t>personales,</w:t>
+      </w:r>
+      <w:r>
+        <w:rPr>
+          <w:rFonts w:ascii="Arial" w:hAnsi="Arial" w:cs="Arial"/>
+          <w:bCs/>
+          <w:sz w:val="24"/>
+          <w:szCs w:val="24"/>
+        </w:rPr>
+        <w:t xml:space="preserve"> dirección, teléfono, nombre y demás datos que puedan ser necesarios  </w:t>
+      </w:r>
+    </w:p>
+    <w:p>
+      <w:pPr>
+        <w:ind w:left="705"/>
+        <w:rPr>
+          <w:rFonts w:ascii="Arial" w:hAnsi="Arial" w:cs="Arial"/>
+          <w:bCs/>
+          <w:sz w:val="24"/>
+          <w:szCs w:val="24"/>
+        </w:rPr>
+      </w:pPr>
+      <w:r>
+        <w:rPr>
+          <w:rFonts w:ascii="Arial" w:hAnsi="Arial" w:cs="Arial"/>
+          <w:bCs/>
+          <w:sz w:val="24"/>
+          <w:szCs w:val="24"/>
+        </w:rPr>
+        <w:t>El aplicativo debe contar con</w:t>
+      </w:r>
+      <w:r>
+        <w:rPr>
+          <w:rFonts w:ascii="Arial" w:hAnsi="Arial" w:cs="Arial"/>
+          <w:bCs/>
+          <w:sz w:val="24"/>
+          <w:szCs w:val="24"/>
+        </w:rPr>
+        <w:t xml:space="preserve"> la posibilidad </w:t>
+      </w:r>
+      <w:r>
+        <w:rPr>
+          <w:rFonts w:ascii="Arial" w:hAnsi="Arial" w:cs="Arial"/>
+          <w:bCs/>
+          <w:sz w:val="24"/>
+          <w:szCs w:val="24"/>
+        </w:rPr>
+        <w:t xml:space="preserve">para que el usuario se identifique como productor o comprador </w:t>
+      </w:r>
+    </w:p>
+    <w:p>
+      <w:pPr>
+        <w:ind w:left="705"/>
+        <w:rPr>
+          <w:rFonts w:ascii="Arial" w:hAnsi="Arial" w:cs="Arial"/>
+          <w:bCs/>
+          <w:sz w:val="24"/>
+          <w:szCs w:val="24"/>
+        </w:rPr>
+      </w:pPr>
+      <w:r>
+        <w:rPr>
+          <w:rFonts w:ascii="Arial" w:hAnsi="Arial" w:cs="Arial"/>
+          <w:bCs/>
+          <w:sz w:val="24"/>
+          <w:szCs w:val="24"/>
+        </w:rPr>
+        <w:t>El aplicativo debe contar con</w:t>
+      </w:r>
+      <w:r>
+        <w:rPr>
+          <w:rFonts w:ascii="Arial" w:hAnsi="Arial" w:cs="Arial"/>
+          <w:bCs/>
+          <w:sz w:val="24"/>
+          <w:szCs w:val="24"/>
+        </w:rPr>
+        <w:t xml:space="preserve"> un chat o un redireccionamiento vía </w:t>
+      </w:r>
+      <w:proofErr w:type="spellStart"/>
+      <w:r>
+        <w:rPr>
+          <w:rFonts w:ascii="Arial" w:hAnsi="Arial" w:cs="Arial"/>
+          <w:bCs/>
+          <w:sz w:val="24"/>
+          <w:szCs w:val="24"/>
+        </w:rPr>
+        <w:t>crm</w:t>
+      </w:r>
+      <w:proofErr w:type="spellEnd"/>
+      <w:r>
+        <w:rPr>
+          <w:rFonts w:ascii="Arial" w:hAnsi="Arial" w:cs="Arial"/>
+          <w:bCs/>
+          <w:sz w:val="24"/>
+          <w:szCs w:val="24"/>
+        </w:rPr>
+        <w:t xml:space="preserve"> u otra herramienta para la solución de posibles inconvenientes con cualquiera de los usuarios, en cualquiera de las áreas como carrito de compras, pagos, quejas o reclamos </w:t>
+      </w:r>
+      <w:r>
+        <w:rPr>
+          <w:rFonts w:ascii="Arial" w:hAnsi="Arial" w:cs="Arial"/>
+          <w:bCs/>
+          <w:sz w:val="24"/>
+          <w:szCs w:val="24"/>
+        </w:rPr>
+        <w:t>etc.</w:t>
+      </w:r>
+    </w:p>
+    <w:p>
+      <w:pPr>
+        <w:ind w:left="705"/>
+        <w:rPr>
+          <w:rFonts w:ascii="Arial" w:hAnsi="Arial" w:cs="Arial"/>
+          <w:bCs/>
+          <w:sz w:val="24"/>
+          <w:szCs w:val="24"/>
+        </w:rPr>
+      </w:pPr>
+      <w:r>
+        <w:rPr>
+          <w:rFonts w:ascii="Arial" w:hAnsi="Arial" w:cs="Arial"/>
+          <w:bCs/>
+          <w:sz w:val="24"/>
+          <w:szCs w:val="24"/>
+        </w:rPr>
+        <w:t>El aplicativo debe contar con</w:t>
+      </w:r>
+      <w:r>
+        <w:rPr>
+          <w:rFonts w:ascii="Arial" w:hAnsi="Arial" w:cs="Arial"/>
+          <w:bCs/>
+          <w:sz w:val="24"/>
+          <w:szCs w:val="24"/>
+        </w:rPr>
+        <w:t xml:space="preserve"> una pagina de autogestión para PQR para que el mismo usuario sea capaz de hacerlas sin necesidad de ayuda de un agente del </w:t>
+      </w:r>
+      <w:proofErr w:type="spellStart"/>
+      <w:r>
+        <w:rPr>
+          <w:rFonts w:ascii="Arial" w:hAnsi="Arial" w:cs="Arial"/>
+          <w:bCs/>
+          <w:sz w:val="24"/>
+          <w:szCs w:val="24"/>
+        </w:rPr>
+        <w:t>crm</w:t>
+      </w:r>
+      <w:proofErr w:type="spellEnd"/>
+    </w:p>
+    <w:p>
+      <w:pPr>
+        <w:ind w:left="705"/>
+        <w:rPr>
+          <w:rFonts w:ascii="Arial" w:hAnsi="Arial" w:cs="Arial"/>
+          <w:bCs/>
+          <w:sz w:val="24"/>
+          <w:szCs w:val="24"/>
+        </w:rPr>
+      </w:pPr>
+      <w:r>
+        <w:rPr>
+          <w:rFonts w:ascii="Arial" w:hAnsi="Arial" w:cs="Arial"/>
+          <w:bCs/>
+          <w:sz w:val="24"/>
+          <w:szCs w:val="24"/>
+        </w:rPr>
+        <w:t>El aplicativo debe contar con</w:t>
+      </w:r>
+      <w:r>
+        <w:rPr>
+          <w:rFonts w:ascii="Arial" w:hAnsi="Arial" w:cs="Arial"/>
+          <w:bCs/>
+          <w:sz w:val="24"/>
+          <w:szCs w:val="24"/>
+        </w:rPr>
+        <w:t xml:space="preserve"> un seguimiento del pedido, si el pedido ya fue cancelado pues el cliente final debe poder saber el estado y el lugar en donde esta el producto o al menos algo cercano a esto</w:t>
+      </w:r>
     </w:p>
     <w:p>
       <w:pPr>
         <w:pStyle w:val="Prrafodelista"/>
         <w:rPr>
           <w:rFonts w:ascii="Arial" w:hAnsi="Arial" w:cs="Arial"/>
-          <w:sz w:val="24"/>
-          <w:szCs w:val="24"/>
-        </w:rPr>
-      </w:pPr>
-      <w:r>
-        <w:rPr>
-          <w:rFonts w:ascii="Arial" w:hAnsi="Arial" w:cs="Arial"/>
-          <w:sz w:val="24"/>
-          <w:szCs w:val="24"/>
-        </w:rPr>
-        <w:t>Implementar tokens</w:t>
+          <w:bCs/>
+          <w:sz w:val="24"/>
+          <w:szCs w:val="24"/>
+        </w:rPr>
+      </w:pPr>
+      <w:r>
+        <w:rPr>
+          <w:rFonts w:ascii="Arial" w:hAnsi="Arial" w:cs="Arial"/>
+          <w:bCs/>
+          <w:sz w:val="24"/>
+          <w:szCs w:val="24"/>
+        </w:rPr>
+        <w:t xml:space="preserve">El aplicativo debe tener seguridad adecuada como verificación de identidad, correo, teléfono, </w:t>
+      </w:r>
+      <w:r>
+        <w:rPr>
+          <w:rFonts w:ascii="Arial" w:hAnsi="Arial" w:cs="Arial"/>
+          <w:bCs/>
+          <w:sz w:val="24"/>
+          <w:szCs w:val="24"/>
+        </w:rPr>
+        <w:t xml:space="preserve">Implementar </w:t>
+      </w:r>
+      <w:proofErr w:type="spellStart"/>
+      <w:r>
+        <w:rPr>
+          <w:rFonts w:ascii="Arial" w:hAnsi="Arial" w:cs="Arial"/>
+          <w:bCs/>
+          <w:sz w:val="24"/>
+          <w:szCs w:val="24"/>
+        </w:rPr>
+        <w:t>toquen</w:t>
+      </w:r>
+      <w:r>
+        <w:rPr>
+          <w:rFonts w:ascii="Arial" w:hAnsi="Arial" w:cs="Arial"/>
+          <w:bCs/>
+          <w:sz w:val="24"/>
+          <w:szCs w:val="24"/>
+        </w:rPr>
+        <w:t>s</w:t>
+      </w:r>
+      <w:proofErr w:type="spellEnd"/>
+      <w:r>
+        <w:rPr>
+          <w:rFonts w:ascii="Arial" w:hAnsi="Arial" w:cs="Arial"/>
+          <w:bCs/>
+          <w:sz w:val="24"/>
+          <w:szCs w:val="24"/>
+        </w:rPr>
+        <w:t xml:space="preserve"> y verificación en 2 pasos de ser posible</w:t>
       </w:r>
     </w:p>
     <w:p>
@@ -524,38 +1628,92 @@
         <w:pStyle w:val="Prrafodelista"/>
         <w:rPr>
           <w:rFonts w:ascii="Arial" w:hAnsi="Arial" w:cs="Arial"/>
-          <w:sz w:val="24"/>
-          <w:szCs w:val="24"/>
-        </w:rPr>
-      </w:pPr>
-      <w:r>
-        <w:rPr>
-          <w:rFonts w:ascii="Arial" w:hAnsi="Arial" w:cs="Arial"/>
-          <w:sz w:val="24"/>
-          <w:szCs w:val="24"/>
-        </w:rPr>
-        <w:t>Creación de baso de datos</w:t>
-      </w:r>
+          <w:bCs/>
+          <w:sz w:val="24"/>
+          <w:szCs w:val="24"/>
+        </w:rPr>
+      </w:pPr>
     </w:p>
     <w:p>
       <w:pPr>
         <w:pStyle w:val="Prrafodelista"/>
         <w:rPr>
           <w:rFonts w:ascii="Arial" w:hAnsi="Arial" w:cs="Arial"/>
-          <w:sz w:val="24"/>
-          <w:szCs w:val="24"/>
-        </w:rPr>
-      </w:pPr>
-      <w:bookmarkStart w:id="0" w:name="_GoBack"/>
-      <w:bookmarkEnd w:id="0"/>
+          <w:bCs/>
+          <w:sz w:val="24"/>
+          <w:szCs w:val="24"/>
+        </w:rPr>
+      </w:pPr>
+      <w:r>
+        <w:rPr>
+          <w:rFonts w:ascii="Arial" w:hAnsi="Arial" w:cs="Arial"/>
+          <w:bCs/>
+          <w:sz w:val="24"/>
+          <w:szCs w:val="24"/>
+        </w:rPr>
+        <w:t xml:space="preserve">El Loguin se debe efectuar con cuentas de </w:t>
+      </w:r>
+      <w:proofErr w:type="spellStart"/>
+      <w:r>
+        <w:rPr>
+          <w:rFonts w:ascii="Arial" w:hAnsi="Arial" w:cs="Arial"/>
+          <w:bCs/>
+          <w:sz w:val="24"/>
+          <w:szCs w:val="24"/>
+        </w:rPr>
+        <w:t>gmail</w:t>
+      </w:r>
+      <w:proofErr w:type="spellEnd"/>
+      <w:r>
+        <w:rPr>
+          <w:rFonts w:ascii="Arial" w:hAnsi="Arial" w:cs="Arial"/>
+          <w:bCs/>
+          <w:sz w:val="24"/>
+          <w:szCs w:val="24"/>
+        </w:rPr>
+        <w:t xml:space="preserve">, </w:t>
+      </w:r>
+      <w:proofErr w:type="spellStart"/>
+      <w:r>
+        <w:rPr>
+          <w:rFonts w:ascii="Arial" w:hAnsi="Arial" w:cs="Arial"/>
+          <w:bCs/>
+          <w:sz w:val="24"/>
+          <w:szCs w:val="24"/>
+        </w:rPr>
+        <w:t>apple</w:t>
+      </w:r>
+      <w:proofErr w:type="spellEnd"/>
+      <w:r>
+        <w:rPr>
+          <w:rFonts w:ascii="Arial" w:hAnsi="Arial" w:cs="Arial"/>
+          <w:bCs/>
+          <w:sz w:val="24"/>
+          <w:szCs w:val="24"/>
+        </w:rPr>
+        <w:t xml:space="preserve"> o </w:t>
+      </w:r>
+      <w:proofErr w:type="spellStart"/>
+      <w:r>
+        <w:rPr>
+          <w:rFonts w:ascii="Arial" w:hAnsi="Arial" w:cs="Arial"/>
+          <w:bCs/>
+          <w:sz w:val="24"/>
+          <w:szCs w:val="24"/>
+        </w:rPr>
+        <w:t>facebook</w:t>
+      </w:r>
+      <w:proofErr w:type="spellEnd"/>
     </w:p>
     <w:p>
       <w:pPr>
         <w:pStyle w:val="Prrafodelista"/>
         <w:rPr>
           <w:rFonts w:ascii="Arial" w:hAnsi="Arial" w:cs="Arial"/>
-          <w:sz w:val="24"/>
-          <w:szCs w:val="24"/>
+          <w:bCs/>
+          <w:sz w:val="24"/>
+          <w:szCs w:val="24"/>
+          <w:u w:val="single"/>
         </w:rPr>
       </w:pPr>
     </w:p>
@@ -564,16 +1722,63 @@
         <w:pStyle w:val="Prrafodelista"/>
         <w:rPr>
           <w:rFonts w:ascii="Arial" w:hAnsi="Arial" w:cs="Arial"/>
-          <w:sz w:val="24"/>
-          <w:szCs w:val="24"/>
-        </w:rPr>
-      </w:pPr>
+          <w:bCs/>
+          <w:sz w:val="24"/>
+          <w:szCs w:val="24"/>
+        </w:rPr>
+      </w:pPr>
+      <w:r>
+        <w:rPr>
+          <w:rFonts w:ascii="Arial" w:hAnsi="Arial" w:cs="Arial"/>
+          <w:bCs/>
+          <w:sz w:val="24"/>
+          <w:szCs w:val="24"/>
+        </w:rPr>
+        <w:t xml:space="preserve">Crear roles de usuario: los usuarios deben tener </w:t>
+      </w:r>
+      <w:r>
+        <w:rPr>
+          <w:rFonts w:ascii="Arial" w:hAnsi="Arial" w:cs="Arial"/>
+          <w:bCs/>
+          <w:sz w:val="24"/>
+          <w:szCs w:val="24"/>
+        </w:rPr>
+        <w:t>un</w:t>
+      </w:r>
+      <w:r>
+        <w:rPr>
+          <w:rFonts w:ascii="Arial" w:hAnsi="Arial" w:cs="Arial"/>
+          <w:bCs/>
+          <w:sz w:val="24"/>
+          <w:szCs w:val="24"/>
+        </w:rPr>
+        <w:t xml:space="preserve"> rol de usuario </w:t>
+      </w:r>
+      <w:r>
+        <w:rPr>
+          <w:rFonts w:ascii="Arial" w:hAnsi="Arial" w:cs="Arial"/>
+          <w:bCs/>
+          <w:sz w:val="24"/>
+          <w:szCs w:val="24"/>
+        </w:rPr>
+        <w:t xml:space="preserve">asignado </w:t>
+      </w:r>
+      <w:r>
+        <w:rPr>
+          <w:rFonts w:ascii="Arial" w:hAnsi="Arial" w:cs="Arial"/>
+          <w:bCs/>
+          <w:sz w:val="24"/>
+          <w:szCs w:val="24"/>
+        </w:rPr>
+        <w:t>para evitar fallos de seguridad y mantener la integridad de los datos</w:t>
+      </w:r>
     </w:p>
     <w:p>
       <w:pPr>
         <w:pStyle w:val="Prrafodelista"/>
         <w:rPr>
           <w:rFonts w:ascii="Arial" w:hAnsi="Arial" w:cs="Arial"/>
+          <w:bCs/>
           <w:sz w:val="24"/>
           <w:szCs w:val="24"/>
         </w:rPr>
@@ -584,16 +1789,110 @@
         <w:pStyle w:val="Prrafodelista"/>
         <w:rPr>
           <w:rFonts w:ascii="Arial" w:hAnsi="Arial" w:cs="Arial"/>
-          <w:sz w:val="24"/>
-          <w:szCs w:val="24"/>
-        </w:rPr>
-      </w:pPr>
+          <w:bCs/>
+          <w:sz w:val="24"/>
+          <w:szCs w:val="24"/>
+          <w:u w:val="single"/>
+        </w:rPr>
+      </w:pPr>
+      <w:r>
+        <w:rPr>
+          <w:rFonts w:ascii="Arial" w:hAnsi="Arial" w:cs="Arial"/>
+          <w:bCs/>
+          <w:sz w:val="24"/>
+          <w:szCs w:val="24"/>
+        </w:rPr>
+        <w:t>Creación de</w:t>
+      </w:r>
+      <w:r>
+        <w:rPr>
+          <w:rFonts w:ascii="Arial" w:hAnsi="Arial" w:cs="Arial"/>
+          <w:bCs/>
+          <w:sz w:val="24"/>
+          <w:szCs w:val="24"/>
+        </w:rPr>
+        <w:t xml:space="preserve"> la</w:t>
+      </w:r>
+      <w:r>
+        <w:rPr>
+          <w:rFonts w:ascii="Arial" w:hAnsi="Arial" w:cs="Arial"/>
+          <w:bCs/>
+          <w:sz w:val="24"/>
+          <w:szCs w:val="24"/>
+        </w:rPr>
+        <w:t xml:space="preserve"> bas</w:t>
+      </w:r>
+      <w:r>
+        <w:rPr>
+          <w:rFonts w:ascii="Arial" w:hAnsi="Arial" w:cs="Arial"/>
+          <w:bCs/>
+          <w:sz w:val="24"/>
+          <w:szCs w:val="24"/>
+        </w:rPr>
+        <w:t>e</w:t>
+      </w:r>
+      <w:r>
+        <w:rPr>
+          <w:rFonts w:ascii="Arial" w:hAnsi="Arial" w:cs="Arial"/>
+          <w:bCs/>
+          <w:sz w:val="24"/>
+          <w:szCs w:val="24"/>
+        </w:rPr>
+        <w:t xml:space="preserve"> de datos</w:t>
+      </w:r>
+      <w:r>
+        <w:rPr>
+          <w:rFonts w:ascii="Arial" w:hAnsi="Arial" w:cs="Arial"/>
+          <w:bCs/>
+          <w:sz w:val="24"/>
+          <w:szCs w:val="24"/>
+        </w:rPr>
+        <w:t xml:space="preserve"> relacional: con sus respectivas tablas principales, con sus respectivos nombres de columnas y sus tipos de datos verificados, con disponibilidad para hacer auditoria con sus campos de </w:t>
+      </w:r>
+      <w:r>
+        <w:rPr>
+          <w:rFonts w:ascii="Arial" w:hAnsi="Arial" w:cs="Arial"/>
+          <w:bCs/>
+          <w:sz w:val="24"/>
+          <w:szCs w:val="24"/>
+        </w:rPr>
+        <w:lastRenderedPageBreak/>
+        <w:t>fecha creación, fecha actualiza, fecha elim</w:t>
+      </w:r>
+      <w:r>
+        <w:rPr>
+          <w:rFonts w:ascii="Arial" w:hAnsi="Arial" w:cs="Arial"/>
+          <w:bCs/>
+          <w:sz w:val="24"/>
+          <w:szCs w:val="24"/>
+        </w:rPr>
+        <w:t>inar</w:t>
+      </w:r>
+      <w:r>
+        <w:rPr>
+          <w:rFonts w:ascii="Arial" w:hAnsi="Arial" w:cs="Arial"/>
+          <w:bCs/>
+          <w:sz w:val="24"/>
+          <w:szCs w:val="24"/>
+        </w:rPr>
+        <w:t xml:space="preserve">, y el cambio de </w:t>
+      </w:r>
+      <w:r>
+        <w:rPr>
+          <w:rFonts w:ascii="Arial" w:hAnsi="Arial" w:cs="Arial"/>
+          <w:bCs/>
+          <w:sz w:val="24"/>
+          <w:szCs w:val="24"/>
+        </w:rPr>
+        <w:t>estado, obviamente después de hacer el previo análisis de datos necesarios y los diagramas con las estructuras de las clases</w:t>
+      </w:r>
     </w:p>
     <w:p>
       <w:pPr>
         <w:pStyle w:val="Prrafodelista"/>
         <w:rPr>
           <w:rFonts w:ascii="Arial" w:hAnsi="Arial" w:cs="Arial"/>
+          <w:bCs/>
           <w:sz w:val="24"/>
           <w:szCs w:val="24"/>
         </w:rPr>
@@ -602,156 +1901,142 @@
     <w:p>
       <w:pPr>
         <w:pStyle w:val="Prrafodelista"/>
-      </w:pPr>
+        <w:rPr>
+          <w:rFonts w:ascii="Arial" w:hAnsi="Arial" w:cs="Arial"/>
+          <w:bCs/>
+          <w:sz w:val="24"/>
+          <w:szCs w:val="24"/>
+        </w:rPr>
+      </w:pPr>
+      <w:r>
+        <w:rPr>
+          <w:rFonts w:ascii="Arial" w:hAnsi="Arial" w:cs="Arial"/>
+          <w:bCs/>
+          <w:sz w:val="24"/>
+          <w:szCs w:val="24"/>
+        </w:rPr>
+        <w:t xml:space="preserve">Antes de la etapa de desarrollo debe estar todo plasmado en este documento listo para la entrega previa a la </w:t>
+      </w:r>
+      <w:r>
+        <w:rPr>
+          <w:rFonts w:ascii="Arial" w:hAnsi="Arial" w:cs="Arial"/>
+          <w:bCs/>
+          <w:sz w:val="24"/>
+          <w:szCs w:val="24"/>
+        </w:rPr>
+        <w:t>sustentación (</w:t>
+      </w:r>
+      <w:r>
+        <w:rPr>
+          <w:rFonts w:ascii="Arial" w:hAnsi="Arial" w:cs="Arial"/>
+          <w:bCs/>
+          <w:sz w:val="24"/>
+          <w:szCs w:val="24"/>
+        </w:rPr>
+        <w:t>ósea listo para la revisión y posteriores mejoras bajo criterio del instructor a cargo)</w:t>
+      </w:r>
     </w:p>
     <w:p>
       <w:pPr>
         <w:pStyle w:val="Prrafodelista"/>
+        <w:rPr>
+          <w:rFonts w:ascii="Arial" w:hAnsi="Arial" w:cs="Arial"/>
+          <w:bCs/>
+          <w:sz w:val="24"/>
+          <w:szCs w:val="24"/>
+        </w:rPr>
       </w:pPr>
     </w:p>
     <w:p>
       <w:pPr>
         <w:pStyle w:val="Prrafodelista"/>
-      </w:pPr>
+        <w:rPr>
+          <w:rFonts w:ascii="Arial" w:hAnsi="Arial" w:cs="Arial"/>
+          <w:bCs/>
+          <w:sz w:val="24"/>
+          <w:szCs w:val="24"/>
+        </w:rPr>
+      </w:pPr>
+      <w:r>
+        <w:rPr>
+          <w:rFonts w:ascii="Arial" w:hAnsi="Arial" w:cs="Arial"/>
+          <w:bCs/>
+          <w:sz w:val="24"/>
+          <w:szCs w:val="24"/>
+        </w:rPr>
+        <w:t>El proyecto debe estar debidamente estructurado y documentado antes de la fecha de sustentación</w:t>
+      </w:r>
     </w:p>
     <w:p>
       <w:pPr>
         <w:pStyle w:val="Prrafodelista"/>
-      </w:pPr>
+        <w:rPr>
+          <w:rFonts w:ascii="Arial" w:hAnsi="Arial" w:cs="Arial"/>
+          <w:bCs/>
+          <w:sz w:val="24"/>
+          <w:szCs w:val="24"/>
+        </w:rPr>
+      </w:pPr>
+    </w:p>
+    <w:p>
+      <w:pPr>
+        <w:rPr>
+          <w:b/>
+        </w:rPr>
+      </w:pPr>
+      <w:r>
+        <w:rPr>
+          <w:b/>
+        </w:rPr>
+        <w:br w:type="page"/>
+      </w:r>
     </w:p>
     <w:p>
       <w:pPr>
         <w:pStyle w:val="Prrafodelista"/>
-      </w:pPr>
+        <w:rPr>
+          <w:b/>
+        </w:rPr>
+      </w:pPr>
+      <w:r>
+        <w:rPr>
+          <w:b/>
+        </w:rPr>
+        <w:lastRenderedPageBreak/>
+        <w:t>Plan</w:t>
+      </w:r>
+      <w:r>
+        <w:rPr>
+          <w:b/>
+        </w:rPr>
+        <w:t>t</w:t>
+      </w:r>
+      <w:r>
+        <w:rPr>
+          <w:b/>
+        </w:rPr>
+        <w:t>eamiento del problema</w:t>
+      </w:r>
     </w:p>
     <w:p>
       <w:pPr>
         <w:pStyle w:val="Prrafodelista"/>
+        <w:rPr>
+          <w:b/>
+        </w:rPr>
       </w:pPr>
     </w:p>
     <w:p>
       <w:pPr>
         <w:pStyle w:val="Prrafodelista"/>
       </w:pPr>
-    </w:p>
-    <w:p>
-      <w:pPr>
-        <w:pStyle w:val="Prrafodelista"/>
-      </w:pPr>
-    </w:p>
-    <w:p>
-      <w:pPr>
-        <w:pStyle w:val="Prrafodelista"/>
-      </w:pPr>
-    </w:p>
-    <w:p>
-      <w:pPr>
-        <w:pStyle w:val="Prrafodelista"/>
-      </w:pPr>
-    </w:p>
-    <w:p>
-      <w:pPr>
-        <w:pStyle w:val="Prrafodelista"/>
-      </w:pPr>
-    </w:p>
-    <w:p>
-      <w:pPr>
-        <w:pStyle w:val="Prrafodelista"/>
-      </w:pPr>
-    </w:p>
-    <w:p>
-      <w:pPr>
-        <w:pStyle w:val="Prrafodelista"/>
-      </w:pPr>
-    </w:p>
-    <w:p>
-      <w:pPr>
-        <w:pStyle w:val="Prrafodelista"/>
-      </w:pPr>
-    </w:p>
-    <w:p>
-      <w:pPr>
-        <w:pStyle w:val="Prrafodelista"/>
-      </w:pPr>
-    </w:p>
-    <w:p>
-      <w:pPr>
-        <w:pStyle w:val="Prrafodelista"/>
-        <w:rPr>
-          <w:b/>
-        </w:rPr>
-      </w:pPr>
-    </w:p>
-    <w:p>
-      <w:pPr>
-        <w:pStyle w:val="Prrafodelista"/>
-        <w:rPr>
-          <w:b/>
-        </w:rPr>
-      </w:pPr>
-    </w:p>
-    <w:p>
-      <w:pPr>
-        <w:pStyle w:val="Prrafodelista"/>
-        <w:rPr>
-          <w:b/>
-        </w:rPr>
-      </w:pPr>
-    </w:p>
-    <w:p>
-      <w:pPr>
-        <w:pStyle w:val="Prrafodelista"/>
-        <w:rPr>
-          <w:b/>
-        </w:rPr>
-      </w:pPr>
-      <w:r>
-        <w:rPr>
-          <w:b/>
-        </w:rPr>
-        <w:t>Plan</w:t>
-      </w:r>
-      <w:r>
-        <w:rPr>
-          <w:b/>
-        </w:rPr>
-        <w:t>t</w:t>
-      </w:r>
-      <w:r>
-        <w:rPr>
-          <w:b/>
-        </w:rPr>
-        <w:t>eamiento del problema</w:t>
-      </w:r>
-    </w:p>
-    <w:p>
-      <w:pPr>
-        <w:pStyle w:val="Prrafodelista"/>
-        <w:rPr>
-          <w:b/>
-        </w:rPr>
-      </w:pPr>
-    </w:p>
-    <w:p>
-      <w:pPr>
-        <w:pStyle w:val="Prrafodelista"/>
-        <w:rPr>
-          <w:b/>
-        </w:rPr>
-      </w:pPr>
-    </w:p>
-    <w:p>
-      <w:pPr>
-        <w:pStyle w:val="Prrafodelista"/>
-        <w:rPr>
-          <w:b/>
-        </w:rPr>
-      </w:pPr>
-    </w:p>
-    <w:p/>
-    <w:p/>
-    <w:p/>
-    <w:p/>
+      <w:r>
+        <w:rPr>
+          <w:b/>
+        </w:rPr>
+        <w:t>La problemática surge por la falta de comunicación entre los productores en este caso los agricultores en las remotas regiones de Colombia , donde muchas veces salen de sus fincas con sus cosechas, productos o su producción en si , al pueblo mas cercano, para ver si les es posible intercambiar, vender o negociar sus productos a cambio de dinero para suplir sus necesidades básicas , poder avanzar y cumplir sus sueños, anhelos , visiones , proyectos o simplemente darse una mejor calidad de vida , en su gran mayoría las personas del campo (productores) con lo que reciben por sus productos intentan fertilizar sus cultivos , comprar mas semillas para sembrar mas y ver si su cultivo prospera y les da una mejor cosecha , muchas veces prefieren lo anterior antes que invertir en sus propias necesidades básicas pues en el campo la vida es un poco más difícil por factores socioeconómicos, culturales y de creencias propias de cara líder de familia , problemática que se resolvería con un aplicativo que les ayude a mostrar su producto a mas publico , tal vez empresas , dándoles mas ganancia , dejándoles más remuneración o beneficios, más flujo financiero entre ventas, cultivo, producción y siembra</w:t>
+      </w:r>
+    </w:p>
     <w:sectPr>
       <w:pgSz w:w="12240" w:h="15840"/>
       <w:pgMar w:top="1417" w:right="1701" w:bottom="1417" w:left="1701" w:header="708" w:footer="708" w:gutter="0"/>
@@ -763,7 +2048,7 @@
 </file>
 
 <file path=word/numbering.xml><?xml version="1.0" encoding="utf-8"?>
-<w:numbering xmlns:wpc="http://schemas.microsoft.com/office/word/2010/wordprocessingCanvas" xmlns:cx="http://schemas.microsoft.com/office/drawing/2014/chartex" xmlns:cx1="http://schemas.microsoft.com/office/drawing/2015/9/8/chartex" xmlns:cx2="http://schemas.microsoft.com/office/drawing/2015/10/21/chartex" xmlns:cx3="http://schemas.microsoft.com/office/drawing/2016/5/9/chartex" xmlns:cx4="http://schemas.microsoft.com/office/drawing/2016/5/10/chartex" xmlns:cx5="http://schemas.microsoft.com/office/drawing/2016/5/11/chartex" xmlns:cx6="http://schemas.microsoft.com/office/drawing/2016/5/12/chartex" xmlns:cx7="http://schemas.microsoft.com/office/drawing/2016/5/13/chartex" xmlns:cx8="http://schemas.microsoft.com/office/drawing/2016/5/14/chartex" xmlns:mc="http://schemas.openxmlformats.org/markup-compatibility/2006" xmlns:aink="http://schemas.microsoft.com/office/drawing/2016/ink" xmlns:am3d="http://schemas.microsoft.com/office/drawing/2017/model3d" xmlns:o="urn:schemas-microsoft-com:office:office" xmlns:r="http://schemas.openxmlformats.org/officeDocument/2006/relationships" xmlns:m="http://schemas.openxmlformats.org/officeDocument/2006/math" xmlns:v="urn:schemas-microsoft-com:vml" xmlns:wp14="http://schemas.microsoft.com/office/word/2010/wordprocessingDrawing" xmlns:wp="http://schemas.openxmlformats.org/drawingml/2006/wordprocessingDrawing" xmlns:w10="urn:schemas-microsoft-com:office:word" xmlns:w="http://schemas.openxmlformats.org/wordprocessingml/2006/main" xmlns:w14="http://schemas.microsoft.com/office/word/2010/wordml" xmlns:w15="http://schemas.microsoft.com/office/word/2012/wordml" xmlns:w16cid="http://schemas.microsoft.com/office/word/2016/wordml/cid" xmlns:w16se="http://schemas.microsoft.com/office/word/2015/wordml/symex" xmlns:wpg="http://schemas.microsoft.com/office/word/2010/wordprocessingGroup" xmlns:wpi="http://schemas.microsoft.com/office/word/2010/wordprocessingInk" xmlns:wne="http://schemas.microsoft.com/office/word/2006/wordml" xmlns:wps="http://schemas.microsoft.com/office/word/2010/wordprocessingShape" mc:Ignorable="w14 w15 w16se w16cid wp14">
+<w:numbering xmlns:wpc="http://schemas.microsoft.com/office/word/2010/wordprocessingCanvas" xmlns:cx="http://schemas.microsoft.com/office/drawing/2014/chartex" xmlns:cx1="http://schemas.microsoft.com/office/drawing/2015/9/8/chartex" xmlns:cx2="http://schemas.microsoft.com/office/drawing/2015/10/21/chartex" xmlns:cx3="http://schemas.microsoft.com/office/drawing/2016/5/9/chartex" xmlns:cx4="http://schemas.microsoft.com/office/drawing/2016/5/10/chartex" xmlns:cx5="http://schemas.microsoft.com/office/drawing/2016/5/11/chartex" xmlns:cx6="http://schemas.microsoft.com/office/drawing/2016/5/12/chartex" xmlns:cx7="http://schemas.microsoft.com/office/drawing/2016/5/13/chartex" xmlns:cx8="http://schemas.microsoft.com/office/drawing/2016/5/14/chartex" xmlns:mc="http://schemas.openxmlformats.org/markup-compatibility/2006" xmlns:aink="http://schemas.microsoft.com/office/drawing/2016/ink" xmlns:am3d="http://schemas.microsoft.com/office/drawing/2017/model3d" xmlns:o="urn:schemas-microsoft-com:office:office" xmlns:r="http://schemas.openxmlformats.org/officeDocument/2006/relationships" xmlns:m="http://schemas.openxmlformats.org/officeDocument/2006/math" xmlns:v="urn:schemas-microsoft-com:vml" xmlns:wp14="http://schemas.microsoft.com/office/word/2010/wordprocessingDrawing" xmlns:wp="http://schemas.openxmlformats.org/drawingml/2006/wordprocessingDrawing" xmlns:w10="urn:schemas-microsoft-com:office:word" xmlns:w="http://schemas.openxmlformats.org/wordprocessingml/2006/main" xmlns:w14="http://schemas.microsoft.com/office/word/2010/wordml" xmlns:w15="http://schemas.microsoft.com/office/word/2012/wordml" xmlns:w16cex="http://schemas.microsoft.com/office/word/2018/wordml/cex" xmlns:w16cid="http://schemas.microsoft.com/office/word/2016/wordml/cid" xmlns:w16="http://schemas.microsoft.com/office/word/2018/wordml" xmlns:w16sdtdh="http://schemas.microsoft.com/office/word/2020/wordml/sdtdatahash" xmlns:w16se="http://schemas.microsoft.com/office/word/2015/wordml/symex" xmlns:wpg="http://schemas.microsoft.com/office/word/2010/wordprocessingGroup" xmlns:wpi="http://schemas.microsoft.com/office/word/2010/wordprocessingInk" xmlns:wne="http://schemas.microsoft.com/office/word/2006/wordml" xmlns:wps="http://schemas.microsoft.com/office/word/2010/wordprocessingShape" mc:Ignorable="w14 w15 w16se w16cid w16 w16cex w16sdtdh wp14">
   <w:abstractNum w:abstractNumId="0" w15:restartNumberingAfterBreak="0">
     <w:nsid w:val="70F11E8A"/>
     <w:multiLevelType w:val="hybridMultilevel"/>
@@ -884,7 +2169,7 @@
 </file>
 
 <file path=word/styles.xml><?xml version="1.0" encoding="utf-8"?>
-<w:styles xmlns:mc="http://schemas.openxmlformats.org/markup-compatibility/2006" xmlns:r="http://schemas.openxmlformats.org/officeDocument/2006/relationships" xmlns:w="http://schemas.openxmlformats.org/wordprocessingml/2006/main" xmlns:w14="http://schemas.microsoft.com/office/word/2010/wordml" xmlns:w15="http://schemas.microsoft.com/office/word/2012/wordml" xmlns:w16cid="http://schemas.microsoft.com/office/word/2016/wordml/cid" xmlns:w16se="http://schemas.microsoft.com/office/word/2015/wordml/symex" mc:Ignorable="w14 w15 w16se w16cid">
+<w:styles xmlns:mc="http://schemas.openxmlformats.org/markup-compatibility/2006" xmlns:r="http://schemas.openxmlformats.org/officeDocument/2006/relationships" xmlns:w="http://schemas.openxmlformats.org/wordprocessingml/2006/main" xmlns:w14="http://schemas.microsoft.com/office/word/2010/wordml" xmlns:w15="http://schemas.microsoft.com/office/word/2012/wordml" xmlns:w16cex="http://schemas.microsoft.com/office/word/2018/wordml/cex" xmlns:w16cid="http://schemas.microsoft.com/office/word/2016/wordml/cid" xmlns:w16="http://schemas.microsoft.com/office/word/2018/wordml" xmlns:w16sdtdh="http://schemas.microsoft.com/office/word/2020/wordml/sdtdatahash" xmlns:w16se="http://schemas.microsoft.com/office/word/2015/wordml/symex" mc:Ignorable="w14 w15 w16se w16cid w16 w16cex w16sdtdh">
   <w:docDefaults>
     <w:rPrDefault>
       <w:rPr>
@@ -900,7 +2185,7 @@
       </w:pPr>
     </w:pPrDefault>
   </w:docDefaults>
-  <w:latentStyles w:defLockedState="0" w:defUIPriority="99" w:defSemiHidden="0" w:defUnhideWhenUsed="0" w:defQFormat="0" w:count="375">
+  <w:latentStyles w:defLockedState="0" w:defUIPriority="99" w:defSemiHidden="0" w:defUnhideWhenUsed="0" w:defQFormat="0" w:count="376">
     <w:lsdException w:name="Normal" w:uiPriority="0" w:qFormat="1"/>
     <w:lsdException w:name="heading 1" w:uiPriority="9" w:qFormat="1"/>
     <w:lsdException w:name="heading 2" w:semiHidden="1" w:uiPriority="9" w:unhideWhenUsed="1" w:qFormat="1"/>
@@ -1006,7 +2291,6 @@
     <w:lsdException w:name="HTML Sample" w:semiHidden="1" w:unhideWhenUsed="1"/>
     <w:lsdException w:name="HTML Typewriter" w:semiHidden="1" w:unhideWhenUsed="1"/>
     <w:lsdException w:name="HTML Variable" w:semiHidden="1" w:unhideWhenUsed="1"/>
-    <w:lsdException w:name="Normal Table" w:semiHidden="1" w:unhideWhenUsed="1"/>
     <w:lsdException w:name="annotation subject" w:semiHidden="1" w:unhideWhenUsed="1"/>
     <w:lsdException w:name="No List" w:semiHidden="1" w:unhideWhenUsed="1"/>
     <w:lsdException w:name="Outline List 1" w:semiHidden="1" w:unhideWhenUsed="1"/>
@@ -1053,10 +2337,8 @@
     <w:lsdException w:name="Table Subtle 2" w:semiHidden="1" w:unhideWhenUsed="1"/>
     <w:lsdException w:name="Table Web 1" w:semiHidden="1" w:unhideWhenUsed="1"/>
     <w:lsdException w:name="Table Web 2" w:semiHidden="1" w:unhideWhenUsed="1"/>
-    <w:lsdException w:name="Table Web 3" w:semiHidden="1" w:unhideWhenUsed="1"/>
     <w:lsdException w:name="Balloon Text" w:semiHidden="1" w:unhideWhenUsed="1"/>
     <w:lsdException w:name="Table Grid" w:uiPriority="39"/>
-    <w:lsdException w:name="Table Theme" w:semiHidden="1" w:unhideWhenUsed="1"/>
     <w:lsdException w:name="Placeholder Text" w:semiHidden="1"/>
     <w:lsdException w:name="No Spacing" w:uiPriority="1" w:qFormat="1"/>
     <w:lsdException w:name="Light Shading" w:uiPriority="60"/>
@@ -1276,6 +2558,7 @@
     <w:lsdException w:name="Smart Hyperlink" w:semiHidden="1" w:unhideWhenUsed="1"/>
     <w:lsdException w:name="Hashtag" w:semiHidden="1" w:unhideWhenUsed="1"/>
     <w:lsdException w:name="Unresolved Mention" w:semiHidden="1" w:unhideWhenUsed="1"/>
+    <w:lsdException w:name="Smart Link" w:semiHidden="1" w:unhideWhenUsed="1"/>
   </w:latentStyles>
   <w:style w:type="paragraph" w:default="1" w:styleId="Normal">
     <w:name w:val="Normal"/>

</xml_diff>

<commit_message>
anexe unas x en la pagina del final del doc
</commit_message>
<xml_diff>
--- a/proyecto/Desarrollo de aplicativo web.docx
+++ b/proyecto/Desarrollo de aplicativo web.docx
@@ -1,6 +1,6 @@
 
 <file path=word/document.xml><?xml version="1.0" encoding="utf-8"?>
-<w:document xmlns:wpc="http://schemas.microsoft.com/office/word/2010/wordprocessingCanvas" xmlns:cx="http://schemas.microsoft.com/office/drawing/2014/chartex" xmlns:cx1="http://schemas.microsoft.com/office/drawing/2015/9/8/chartex" xmlns:cx2="http://schemas.microsoft.com/office/drawing/2015/10/21/chartex" xmlns:cx3="http://schemas.microsoft.com/office/drawing/2016/5/9/chartex" xmlns:cx4="http://schemas.microsoft.com/office/drawing/2016/5/10/chartex" xmlns:cx5="http://schemas.microsoft.com/office/drawing/2016/5/11/chartex" xmlns:cx6="http://schemas.microsoft.com/office/drawing/2016/5/12/chartex" xmlns:cx7="http://schemas.microsoft.com/office/drawing/2016/5/13/chartex" xmlns:cx8="http://schemas.microsoft.com/office/drawing/2016/5/14/chartex" xmlns:mc="http://schemas.openxmlformats.org/markup-compatibility/2006" xmlns:aink="http://schemas.microsoft.com/office/drawing/2016/ink" xmlns:am3d="http://schemas.microsoft.com/office/drawing/2017/model3d" xmlns:o="urn:schemas-microsoft-com:office:office" xmlns:oel="http://schemas.microsoft.com/office/2019/extlst" xmlns:r="http://schemas.openxmlformats.org/officeDocument/2006/relationships" xmlns:m="http://schemas.openxmlformats.org/officeDocument/2006/math" xmlns:v="urn:schemas-microsoft-com:vml" xmlns:wp14="http://schemas.microsoft.com/office/word/2010/wordprocessingDrawing" xmlns:wp="http://schemas.openxmlformats.org/drawingml/2006/wordprocessingDrawing" xmlns:w10="urn:schemas-microsoft-com:office:word" xmlns:w="http://schemas.openxmlformats.org/wordprocessingml/2006/main" xmlns:w14="http://schemas.microsoft.com/office/word/2010/wordml" xmlns:w15="http://schemas.microsoft.com/office/word/2012/wordml" xmlns:w16cex="http://schemas.microsoft.com/office/word/2018/wordml/cex" xmlns:w16cid="http://schemas.microsoft.com/office/word/2016/wordml/cid" xmlns:w16="http://schemas.microsoft.com/office/word/2018/wordml" xmlns:w16sdtdh="http://schemas.microsoft.com/office/word/2020/wordml/sdtdatahash" xmlns:w16se="http://schemas.microsoft.com/office/word/2015/wordml/symex" xmlns:wpg="http://schemas.microsoft.com/office/word/2010/wordprocessingGroup" xmlns:wpi="http://schemas.microsoft.com/office/word/2010/wordprocessingInk" xmlns:wne="http://schemas.microsoft.com/office/word/2006/wordml" xmlns:wps="http://schemas.microsoft.com/office/word/2010/wordprocessingShape" mc:Ignorable="w14 w15 w16se w16cid w16 w16cex w16sdtdh wp14">
+<w:document xmlns:wpc="http://schemas.microsoft.com/office/word/2010/wordprocessingCanvas" xmlns:cx="http://schemas.microsoft.com/office/drawing/2014/chartex" xmlns:cx1="http://schemas.microsoft.com/office/drawing/2015/9/8/chartex" xmlns:cx2="http://schemas.microsoft.com/office/drawing/2015/10/21/chartex" xmlns:cx3="http://schemas.microsoft.com/office/drawing/2016/5/9/chartex" xmlns:cx4="http://schemas.microsoft.com/office/drawing/2016/5/10/chartex" xmlns:cx5="http://schemas.microsoft.com/office/drawing/2016/5/11/chartex" xmlns:cx6="http://schemas.microsoft.com/office/drawing/2016/5/12/chartex" xmlns:cx7="http://schemas.microsoft.com/office/drawing/2016/5/13/chartex" xmlns:cx8="http://schemas.microsoft.com/office/drawing/2016/5/14/chartex" xmlns:mc="http://schemas.openxmlformats.org/markup-compatibility/2006" xmlns:aink="http://schemas.microsoft.com/office/drawing/2016/ink" xmlns:am3d="http://schemas.microsoft.com/office/drawing/2017/model3d" xmlns:o="urn:schemas-microsoft-com:office:office" xmlns:r="http://schemas.openxmlformats.org/officeDocument/2006/relationships" xmlns:m="http://schemas.openxmlformats.org/officeDocument/2006/math" xmlns:v="urn:schemas-microsoft-com:vml" xmlns:wp14="http://schemas.microsoft.com/office/word/2010/wordprocessingDrawing" xmlns:wp="http://schemas.openxmlformats.org/drawingml/2006/wordprocessingDrawing" xmlns:w10="urn:schemas-microsoft-com:office:word" xmlns:w="http://schemas.openxmlformats.org/wordprocessingml/2006/main" xmlns:w14="http://schemas.microsoft.com/office/word/2010/wordml" xmlns:w15="http://schemas.microsoft.com/office/word/2012/wordml" xmlns:w16cid="http://schemas.microsoft.com/office/word/2016/wordml/cid" xmlns:w16se="http://schemas.microsoft.com/office/word/2015/wordml/symex" xmlns:wpg="http://schemas.microsoft.com/office/word/2010/wordprocessingGroup" xmlns:wpi="http://schemas.microsoft.com/office/word/2010/wordprocessingInk" xmlns:wne="http://schemas.microsoft.com/office/word/2006/wordml" xmlns:wps="http://schemas.microsoft.com/office/word/2010/wordprocessingShape" mc:Ignorable="w14 w15 w16se w16cid wp14">
   <w:body>
     <w:p>
       <w:pPr>
@@ -19,7 +19,7 @@
           <w:sz w:val="24"/>
           <w:szCs w:val="24"/>
         </w:rPr>
-        <w:t>Desarrollo de aplicativo web</w:t>
+        <w:t>de aplicativo web</w:t>
       </w:r>
     </w:p>
     <w:p>
@@ -4503,7 +4503,25 @@
           <w:sz w:val="24"/>
           <w:szCs w:val="24"/>
         </w:rPr>
-        <w:t xml:space="preserve"> a fin de cuentas </w:t>
+        <w:t xml:space="preserve"> a fin de </w:t>
+      </w:r>
+      <w:proofErr w:type="gramStart"/>
+      <w:r>
+        <w:rPr>
+          <w:rFonts w:ascii="Arial" w:hAnsi="Arial" w:cs="Arial"/>
+          <w:sz w:val="24"/>
+          <w:szCs w:val="24"/>
+        </w:rPr>
+        <w:t>cuentas</w:t>
+      </w:r>
+      <w:proofErr w:type="gramEnd"/>
+      <w:r>
+        <w:rPr>
+          <w:rFonts w:ascii="Arial" w:hAnsi="Arial" w:cs="Arial"/>
+          <w:sz w:val="24"/>
+          <w:szCs w:val="24"/>
+        </w:rPr>
+        <w:t xml:space="preserve"> </w:t>
       </w:r>
       <w:r>
         <w:rPr>
@@ -4811,6 +4829,72 @@
         </w:rPr>
         <w:t xml:space="preserve">. </w:t>
       </w:r>
+    </w:p>
+    <w:p>
+      <w:pPr>
+        <w:pStyle w:val="Prrafodelista"/>
+        <w:ind w:left="0"/>
+        <w:rPr>
+          <w:rFonts w:ascii="Arial" w:hAnsi="Arial" w:cs="Arial"/>
+          <w:sz w:val="24"/>
+          <w:szCs w:val="24"/>
+        </w:rPr>
+      </w:pPr>
+    </w:p>
+    <w:p>
+      <w:pPr>
+        <w:pStyle w:val="Prrafodelista"/>
+        <w:ind w:left="0"/>
+        <w:rPr>
+          <w:rFonts w:ascii="Arial" w:hAnsi="Arial" w:cs="Arial"/>
+          <w:sz w:val="24"/>
+          <w:szCs w:val="24"/>
+        </w:rPr>
+      </w:pPr>
+    </w:p>
+    <w:p>
+      <w:pPr>
+        <w:pStyle w:val="Prrafodelista"/>
+        <w:ind w:left="0"/>
+        <w:rPr>
+          <w:rFonts w:ascii="Arial" w:hAnsi="Arial" w:cs="Arial"/>
+          <w:sz w:val="24"/>
+          <w:szCs w:val="24"/>
+        </w:rPr>
+      </w:pPr>
+    </w:p>
+    <w:p>
+      <w:pPr>
+        <w:pStyle w:val="Prrafodelista"/>
+        <w:ind w:left="0"/>
+        <w:rPr>
+          <w:rFonts w:ascii="Arial" w:hAnsi="Arial" w:cs="Arial"/>
+          <w:sz w:val="24"/>
+          <w:szCs w:val="24"/>
+        </w:rPr>
+      </w:pPr>
+    </w:p>
+    <w:p>
+      <w:pPr>
+        <w:pStyle w:val="Prrafodelista"/>
+        <w:ind w:left="0"/>
+        <w:rPr>
+          <w:rFonts w:ascii="Arial" w:hAnsi="Arial" w:cs="Arial"/>
+          <w:sz w:val="24"/>
+          <w:szCs w:val="24"/>
+          <w:u w:val="single"/>
+        </w:rPr>
+      </w:pPr>
+      <w:r>
+        <w:rPr>
+          <w:rFonts w:ascii="Arial" w:hAnsi="Arial" w:cs="Arial"/>
+          <w:sz w:val="24"/>
+          <w:szCs w:val="24"/>
+        </w:rPr>
+        <w:t>xxxxxxxx</w:t>
+      </w:r>
+      <w:bookmarkStart w:id="0" w:name="_GoBack"/>
+      <w:bookmarkEnd w:id="0"/>
     </w:p>
     <w:sectPr>
       <w:pgSz w:w="12240" w:h="15840"/>
@@ -4823,7 +4907,7 @@
 </file>
 
 <file path=word/numbering.xml><?xml version="1.0" encoding="utf-8"?>
-<w:numbering xmlns:wpc="http://schemas.microsoft.com/office/word/2010/wordprocessingCanvas" xmlns:cx="http://schemas.microsoft.com/office/drawing/2014/chartex" xmlns:cx1="http://schemas.microsoft.com/office/drawing/2015/9/8/chartex" xmlns:cx2="http://schemas.microsoft.com/office/drawing/2015/10/21/chartex" xmlns:cx3="http://schemas.microsoft.com/office/drawing/2016/5/9/chartex" xmlns:cx4="http://schemas.microsoft.com/office/drawing/2016/5/10/chartex" xmlns:cx5="http://schemas.microsoft.com/office/drawing/2016/5/11/chartex" xmlns:cx6="http://schemas.microsoft.com/office/drawing/2016/5/12/chartex" xmlns:cx7="http://schemas.microsoft.com/office/drawing/2016/5/13/chartex" xmlns:cx8="http://schemas.microsoft.com/office/drawing/2016/5/14/chartex" xmlns:mc="http://schemas.openxmlformats.org/markup-compatibility/2006" xmlns:aink="http://schemas.microsoft.com/office/drawing/2016/ink" xmlns:am3d="http://schemas.microsoft.com/office/drawing/2017/model3d" xmlns:o="urn:schemas-microsoft-com:office:office" xmlns:oel="http://schemas.microsoft.com/office/2019/extlst" xmlns:r="http://schemas.openxmlformats.org/officeDocument/2006/relationships" xmlns:m="http://schemas.openxmlformats.org/officeDocument/2006/math" xmlns:v="urn:schemas-microsoft-com:vml" xmlns:wp14="http://schemas.microsoft.com/office/word/2010/wordprocessingDrawing" xmlns:wp="http://schemas.openxmlformats.org/drawingml/2006/wordprocessingDrawing" xmlns:w10="urn:schemas-microsoft-com:office:word" xmlns:w="http://schemas.openxmlformats.org/wordprocessingml/2006/main" xmlns:w14="http://schemas.microsoft.com/office/word/2010/wordml" xmlns:w15="http://schemas.microsoft.com/office/word/2012/wordml" xmlns:w16cex="http://schemas.microsoft.com/office/word/2018/wordml/cex" xmlns:w16cid="http://schemas.microsoft.com/office/word/2016/wordml/cid" xmlns:w16="http://schemas.microsoft.com/office/word/2018/wordml" xmlns:w16sdtdh="http://schemas.microsoft.com/office/word/2020/wordml/sdtdatahash" xmlns:w16se="http://schemas.microsoft.com/office/word/2015/wordml/symex" xmlns:wpg="http://schemas.microsoft.com/office/word/2010/wordprocessingGroup" xmlns:wpi="http://schemas.microsoft.com/office/word/2010/wordprocessingInk" xmlns:wne="http://schemas.microsoft.com/office/word/2006/wordml" xmlns:wps="http://schemas.microsoft.com/office/word/2010/wordprocessingShape" mc:Ignorable="w14 w15 w16se w16cid w16 w16cex w16sdtdh wp14">
+<w:numbering xmlns:wpc="http://schemas.microsoft.com/office/word/2010/wordprocessingCanvas" xmlns:cx="http://schemas.microsoft.com/office/drawing/2014/chartex" xmlns:cx1="http://schemas.microsoft.com/office/drawing/2015/9/8/chartex" xmlns:cx2="http://schemas.microsoft.com/office/drawing/2015/10/21/chartex" xmlns:cx3="http://schemas.microsoft.com/office/drawing/2016/5/9/chartex" xmlns:cx4="http://schemas.microsoft.com/office/drawing/2016/5/10/chartex" xmlns:cx5="http://schemas.microsoft.com/office/drawing/2016/5/11/chartex" xmlns:cx6="http://schemas.microsoft.com/office/drawing/2016/5/12/chartex" xmlns:cx7="http://schemas.microsoft.com/office/drawing/2016/5/13/chartex" xmlns:cx8="http://schemas.microsoft.com/office/drawing/2016/5/14/chartex" xmlns:mc="http://schemas.openxmlformats.org/markup-compatibility/2006" xmlns:aink="http://schemas.microsoft.com/office/drawing/2016/ink" xmlns:am3d="http://schemas.microsoft.com/office/drawing/2017/model3d" xmlns:o="urn:schemas-microsoft-com:office:office" xmlns:r="http://schemas.openxmlformats.org/officeDocument/2006/relationships" xmlns:m="http://schemas.openxmlformats.org/officeDocument/2006/math" xmlns:v="urn:schemas-microsoft-com:vml" xmlns:wp14="http://schemas.microsoft.com/office/word/2010/wordprocessingDrawing" xmlns:wp="http://schemas.openxmlformats.org/drawingml/2006/wordprocessingDrawing" xmlns:w10="urn:schemas-microsoft-com:office:word" xmlns:w="http://schemas.openxmlformats.org/wordprocessingml/2006/main" xmlns:w14="http://schemas.microsoft.com/office/word/2010/wordml" xmlns:w15="http://schemas.microsoft.com/office/word/2012/wordml" xmlns:w16cid="http://schemas.microsoft.com/office/word/2016/wordml/cid" xmlns:w16se="http://schemas.microsoft.com/office/word/2015/wordml/symex" xmlns:wpg="http://schemas.microsoft.com/office/word/2010/wordprocessingGroup" xmlns:wpi="http://schemas.microsoft.com/office/word/2010/wordprocessingInk" xmlns:wne="http://schemas.microsoft.com/office/word/2006/wordml" xmlns:wps="http://schemas.microsoft.com/office/word/2010/wordprocessingShape" mc:Ignorable="w14 w15 w16se w16cid wp14">
   <w:abstractNum w:abstractNumId="0" w15:restartNumberingAfterBreak="0">
     <w:nsid w:val="1513210B"/>
     <w:multiLevelType w:val="hybridMultilevel"/>
@@ -5276,23 +5360,23 @@
       </w:rPr>
     </w:lvl>
   </w:abstractNum>
-  <w:num w:numId="1" w16cid:durableId="1425568733">
+  <w:num w:numId="1">
     <w:abstractNumId w:val="3"/>
   </w:num>
-  <w:num w:numId="2" w16cid:durableId="971668959">
+  <w:num w:numId="2">
     <w:abstractNumId w:val="1"/>
   </w:num>
-  <w:num w:numId="3" w16cid:durableId="997540863">
+  <w:num w:numId="3">
     <w:abstractNumId w:val="2"/>
   </w:num>
-  <w:num w:numId="4" w16cid:durableId="78142864">
+  <w:num w:numId="4">
     <w:abstractNumId w:val="0"/>
   </w:num>
 </w:numbering>
 </file>
 
 <file path=word/styles.xml><?xml version="1.0" encoding="utf-8"?>
-<w:styles xmlns:mc="http://schemas.openxmlformats.org/markup-compatibility/2006" xmlns:r="http://schemas.openxmlformats.org/officeDocument/2006/relationships" xmlns:w="http://schemas.openxmlformats.org/wordprocessingml/2006/main" xmlns:w14="http://schemas.microsoft.com/office/word/2010/wordml" xmlns:w15="http://schemas.microsoft.com/office/word/2012/wordml" xmlns:w16cex="http://schemas.microsoft.com/office/word/2018/wordml/cex" xmlns:w16cid="http://schemas.microsoft.com/office/word/2016/wordml/cid" xmlns:w16="http://schemas.microsoft.com/office/word/2018/wordml" xmlns:w16sdtdh="http://schemas.microsoft.com/office/word/2020/wordml/sdtdatahash" xmlns:w16se="http://schemas.microsoft.com/office/word/2015/wordml/symex" mc:Ignorable="w14 w15 w16se w16cid w16 w16cex w16sdtdh">
+<w:styles xmlns:mc="http://schemas.openxmlformats.org/markup-compatibility/2006" xmlns:r="http://schemas.openxmlformats.org/officeDocument/2006/relationships" xmlns:w="http://schemas.openxmlformats.org/wordprocessingml/2006/main" xmlns:w14="http://schemas.microsoft.com/office/word/2010/wordml" xmlns:w15="http://schemas.microsoft.com/office/word/2012/wordml" xmlns:w16cid="http://schemas.microsoft.com/office/word/2016/wordml/cid" xmlns:w16se="http://schemas.microsoft.com/office/word/2015/wordml/symex" mc:Ignorable="w14 w15 w16se w16cid">
   <w:docDefaults>
     <w:rPrDefault>
       <w:rPr>
@@ -5308,7 +5392,7 @@
       </w:pPr>
     </w:pPrDefault>
   </w:docDefaults>
-  <w:latentStyles w:defLockedState="0" w:defUIPriority="99" w:defSemiHidden="0" w:defUnhideWhenUsed="0" w:defQFormat="0" w:count="376">
+  <w:latentStyles w:defLockedState="0" w:defUIPriority="99" w:defSemiHidden="0" w:defUnhideWhenUsed="0" w:defQFormat="0" w:count="375">
     <w:lsdException w:name="Normal" w:uiPriority="0" w:qFormat="1"/>
     <w:lsdException w:name="heading 1" w:uiPriority="9" w:qFormat="1"/>
     <w:lsdException w:name="heading 2" w:semiHidden="1" w:uiPriority="9" w:unhideWhenUsed="1" w:qFormat="1"/>
@@ -5684,7 +5768,6 @@
     <w:lsdException w:name="Smart Hyperlink" w:semiHidden="1" w:unhideWhenUsed="1"/>
     <w:lsdException w:name="Hashtag" w:semiHidden="1" w:unhideWhenUsed="1"/>
     <w:lsdException w:name="Unresolved Mention" w:semiHidden="1" w:unhideWhenUsed="1"/>
-    <w:lsdException w:name="Smart Link" w:semiHidden="1" w:unhideWhenUsed="1"/>
   </w:latentStyles>
   <w:style w:type="paragraph" w:default="1" w:styleId="Normal">
     <w:name w:val="Normal"/>

</xml_diff>